<commit_message>
Done Cotroller/Models & Bug Fixes on Queries/Data
</commit_message>
<xml_diff>
--- a/Others/SQL Schema Creation Queries.docx
+++ b/Others/SQL Schema Creation Queries.docx
@@ -922,6 +922,14 @@
       </w:r>
       <w:r>
         <w:tab/>
+      </w:r>
+      <w:r>
+        <w:tab/>
+      </w:r>
+      <w:r>
+        <w:tab/>
+      </w:r>
+      <w:r>
         <w:t>NOT NULL,</w:t>
       </w:r>
     </w:p>
@@ -943,13 +951,13 @@
         <w:tab/>
       </w:r>
       <w:r>
-        <w:t>I</w:t>
-      </w:r>
-      <w:r>
-        <w:rPr>
-          <w:lang w:val="de-DE"/>
-        </w:rPr>
-        <w:t xml:space="preserve">NT </w:t>
+        <w:t>NUMERIC(7,2)</w:t>
+      </w:r>
+      <w:r>
+        <w:rPr>
+          <w:lang w:val="de-DE"/>
+        </w:rPr>
+        <w:t xml:space="preserve"> </w:t>
       </w:r>
       <w:r>
         <w:tab/>
@@ -988,6 +996,23 @@
           <w:lang w:val="de-DE"/>
         </w:rPr>
         <w:tab/>
+      </w:r>
+      <w:r>
+        <w:rPr>
+          <w:lang w:val="de-DE"/>
+        </w:rPr>
+        <w:tab/>
+      </w:r>
+      <w:r>
+        <w:rPr>
+          <w:lang w:val="de-DE"/>
+        </w:rPr>
+        <w:tab/>
+      </w:r>
+      <w:r>
+        <w:rPr>
+          <w:lang w:val="de-DE"/>
+        </w:rPr>
         <w:t>NOT NULL,</w:t>
       </w:r>
     </w:p>
@@ -2192,56 +2217,6 @@
       <w:pPr>
         <w:pStyle w:val="Body"/>
       </w:pPr>
-    </w:p>
-    <w:p>
-      <w:pPr>
-        <w:pStyle w:val="Body"/>
-      </w:pPr>
-    </w:p>
-    <w:p>
-      <w:pPr>
-        <w:pStyle w:val="Body"/>
-      </w:pPr>
-    </w:p>
-    <w:p>
-      <w:pPr>
-        <w:pStyle w:val="Body"/>
-      </w:pPr>
-    </w:p>
-    <w:p>
-      <w:pPr>
-        <w:pStyle w:val="Body"/>
-      </w:pPr>
-    </w:p>
-    <w:p>
-      <w:pPr>
-        <w:pStyle w:val="Body"/>
-      </w:pPr>
-    </w:p>
-    <w:p>
-      <w:pPr>
-        <w:pStyle w:val="Body"/>
-      </w:pPr>
-    </w:p>
-    <w:p>
-      <w:pPr>
-        <w:pStyle w:val="Body"/>
-      </w:pPr>
-    </w:p>
-    <w:p>
-      <w:pPr>
-        <w:pStyle w:val="Body"/>
-      </w:pPr>
-    </w:p>
-    <w:p>
-      <w:pPr>
-        <w:pStyle w:val="Body"/>
-      </w:pPr>
-    </w:p>
-    <w:p>
-      <w:pPr>
-        <w:pStyle w:val="Body"/>
-      </w:pPr>
       <w:r>
         <w:t>CREATE TABLE "Customer_Transaction"(</w:t>
       </w:r>
@@ -2290,6 +2265,17 @@
           <w:lang w:val="fr-FR"/>
         </w:rPr>
         <w:tab/>
+      </w:r>
+      <w:r>
+        <w:rPr>
+          <w:lang w:val="fr-FR"/>
+        </w:rPr>
+        <w:tab/>
+      </w:r>
+      <w:r>
+        <w:rPr>
+          <w:lang w:val="fr-FR"/>
+        </w:rPr>
         <w:t>INT NOT NULL,</w:t>
       </w:r>
     </w:p>
@@ -2448,7 +2434,7 @@
       </w:pPr>
       <w:r>
         <w:tab/>
-        <w:t>"Table#"</w:t>
+        <w:t>"TableNo"</w:t>
       </w:r>
       <w:r>
         <w:tab/>
@@ -2461,7 +2447,7 @@
       </w:pPr>
       <w:r>
         <w:tab/>
-        <w:t>PRIMARY KEY("Order_ID", "Table#"),</w:t>
+        <w:t>PRIMARY KEY("Order_ID", "TableNo"),</w:t>
       </w:r>
     </w:p>
     <w:p>
@@ -2478,15 +2464,9 @@
         <w:pStyle w:val="Body"/>
       </w:pPr>
       <w:r>
-        <w:rPr>
-          <w:lang w:val="es-ES_tradnl"/>
-        </w:rPr>
-        <w:tab/>
-      </w:r>
-      <w:r>
-        <w:rPr>
-          <w:lang w:val="es-ES_tradnl"/>
-        </w:rPr>
+        <w:tab/>
+      </w:r>
+      <w:r>
         <w:tab/>
         <w:t>ON DELETE CASCADE</w:t>
       </w:r>
@@ -2496,15 +2476,9 @@
         <w:pStyle w:val="Body"/>
       </w:pPr>
       <w:r>
-        <w:rPr>
-          <w:lang w:val="es-ES_tradnl"/>
-        </w:rPr>
-        <w:tab/>
-      </w:r>
-      <w:r>
-        <w:rPr>
-          <w:lang w:val="es-ES_tradnl"/>
-        </w:rPr>
+        <w:tab/>
+      </w:r>
+      <w:r>
         <w:tab/>
         <w:t>ON UPDATE CASCADE,</w:t>
       </w:r>
@@ -2515,23 +2489,17 @@
       </w:pPr>
       <w:r>
         <w:tab/>
-        <w:t>FOREIGN KEY("Table#") REFERENCES "Table"("Table#")</w:t>
-      </w:r>
-    </w:p>
-    <w:p>
-      <w:pPr>
-        <w:pStyle w:val="Body"/>
-      </w:pPr>
-      <w:r>
-        <w:rPr>
-          <w:lang w:val="es-ES_tradnl"/>
-        </w:rPr>
-        <w:tab/>
-      </w:r>
-      <w:r>
-        <w:rPr>
-          <w:lang w:val="es-ES_tradnl"/>
-        </w:rPr>
+        <w:t>FOREIGN KEY("TableNo") REFERENCES "Table"("TableNo")</w:t>
+      </w:r>
+    </w:p>
+    <w:p>
+      <w:pPr>
+        <w:pStyle w:val="Body"/>
+      </w:pPr>
+      <w:r>
+        <w:tab/>
+      </w:r>
+      <w:r>
         <w:tab/>
         <w:t>ON DELETE CASCADE</w:t>
       </w:r>
@@ -2541,15 +2509,9 @@
         <w:pStyle w:val="Body"/>
       </w:pPr>
       <w:r>
-        <w:rPr>
-          <w:lang w:val="es-ES_tradnl"/>
-        </w:rPr>
-        <w:tab/>
-      </w:r>
-      <w:r>
-        <w:rPr>
-          <w:lang w:val="es-ES_tradnl"/>
-        </w:rPr>
+        <w:tab/>
+      </w:r>
+      <w:r>
         <w:tab/>
         <w:t>ON UPDATE CASCADE</w:t>
       </w:r>
@@ -2559,6 +2521,114 @@
         <w:pStyle w:val="Body"/>
       </w:pPr>
       <w:r>
+        <w:t>);</w:t>
+      </w:r>
+    </w:p>
+    <w:p>
+      <w:pPr>
+        <w:pStyle w:val="Body"/>
+      </w:pPr>
+    </w:p>
+    <w:p>
+      <w:pPr>
+        <w:pStyle w:val="Body"/>
+      </w:pPr>
+      <w:r>
+        <w:t>CREATE TABLE "Online_Order"(</w:t>
+      </w:r>
+    </w:p>
+    <w:p>
+      <w:pPr>
+        <w:pStyle w:val="Body"/>
+      </w:pPr>
+      <w:r>
+        <w:tab/>
+        <w:t>"Order_ID"</w:t>
+      </w:r>
+      <w:r>
+        <w:tab/>
+      </w:r>
+      <w:r>
+        <w:tab/>
+        <w:t>INT NOT NULL,</w:t>
+      </w:r>
+    </w:p>
+    <w:p>
+      <w:pPr>
+        <w:pStyle w:val="Body"/>
+      </w:pPr>
+      <w:r>
+        <w:tab/>
+        <w:t>"Application"</w:t>
+      </w:r>
+      <w:r>
+        <w:tab/>
+        <w:t>VARCHAR(50) NOT NULL,</w:t>
+      </w:r>
+    </w:p>
+    <w:p>
+      <w:pPr>
+        <w:pStyle w:val="Body"/>
+      </w:pPr>
+      <w:r>
+        <w:tab/>
+        <w:t>PRIMARY KEY("Order_ID"),</w:t>
+      </w:r>
+    </w:p>
+    <w:p>
+      <w:pPr>
+        <w:pStyle w:val="Body"/>
+      </w:pPr>
+      <w:r>
+        <w:tab/>
+        <w:t>FOREIGN KEY("Order_ID")</w:t>
+      </w:r>
+      <w:r>
+        <w:tab/>
+        <w:t>REFERENCES "Order"("Order_ID")</w:t>
+      </w:r>
+    </w:p>
+    <w:p>
+      <w:pPr>
+        <w:pStyle w:val="Body"/>
+      </w:pPr>
+      <w:r>
+        <w:rPr>
+          <w:lang w:val="es-ES_tradnl"/>
+        </w:rPr>
+        <w:tab/>
+      </w:r>
+      <w:r>
+        <w:rPr>
+          <w:lang w:val="es-ES_tradnl"/>
+        </w:rPr>
+        <w:tab/>
+        <w:t>ON DELETE CASCADE</w:t>
+      </w:r>
+    </w:p>
+    <w:p>
+      <w:pPr>
+        <w:pStyle w:val="Body"/>
+      </w:pPr>
+      <w:r>
+        <w:rPr>
+          <w:lang w:val="es-ES_tradnl"/>
+        </w:rPr>
+        <w:tab/>
+      </w:r>
+      <w:r>
+        <w:rPr>
+          <w:lang w:val="es-ES_tradnl"/>
+        </w:rPr>
+        <w:tab/>
+        <w:t>ON UPDATE CASCADE</w:t>
+      </w:r>
+    </w:p>
+    <w:p>
+      <w:pPr>
+        <w:pStyle w:val="Body"/>
+      </w:pPr>
+      <w:r>
         <w:rPr>
           <w:lang w:val="it-IT"/>
         </w:rPr>
@@ -2579,8 +2649,69 @@
       <w:pPr>
         <w:pStyle w:val="Body"/>
       </w:pPr>
-      <w:r>
-        <w:t>CREATE TABLE "Online_Order"(</w:t>
+    </w:p>
+    <w:p>
+      <w:pPr>
+        <w:pStyle w:val="Body"/>
+      </w:pPr>
+    </w:p>
+    <w:p>
+      <w:pPr>
+        <w:pStyle w:val="Body"/>
+      </w:pPr>
+    </w:p>
+    <w:p>
+      <w:pPr>
+        <w:pStyle w:val="Body"/>
+      </w:pPr>
+    </w:p>
+    <w:p>
+      <w:pPr>
+        <w:pStyle w:val="Body"/>
+      </w:pPr>
+    </w:p>
+    <w:p>
+      <w:pPr>
+        <w:pStyle w:val="Body"/>
+      </w:pPr>
+    </w:p>
+    <w:p>
+      <w:pPr>
+        <w:pStyle w:val="Body"/>
+      </w:pPr>
+    </w:p>
+    <w:p>
+      <w:pPr>
+        <w:pStyle w:val="Body"/>
+      </w:pPr>
+    </w:p>
+    <w:p>
+      <w:pPr>
+        <w:pStyle w:val="Body"/>
+      </w:pPr>
+    </w:p>
+    <w:p>
+      <w:pPr>
+        <w:pStyle w:val="Body"/>
+      </w:pPr>
+    </w:p>
+    <w:p>
+      <w:pPr>
+        <w:pStyle w:val="Body"/>
+      </w:pPr>
+    </w:p>
+    <w:p>
+      <w:pPr>
+        <w:pStyle w:val="Body"/>
+      </w:pPr>
+      <w:r>
+        <w:t>CREATE TABLE "In</w:t>
+      </w:r>
+      <w:r>
+        <w:t>_</w:t>
+      </w:r>
+      <w:r>
+        <w:t>Store_Order"(</w:t>
       </w:r>
     </w:p>
     <w:p>
@@ -2605,9 +2736,503 @@
       </w:pPr>
       <w:r>
         <w:tab/>
-        <w:t>"Application"</w:t>
-      </w:r>
-      <w:r>
+        <w:t>"waiter_ID"</w:t>
+      </w:r>
+      <w:r>
+        <w:tab/>
+      </w:r>
+      <w:r>
+        <w:tab/>
+        <w:t>INT NOT NULL,</w:t>
+      </w:r>
+    </w:p>
+    <w:p>
+      <w:pPr>
+        <w:pStyle w:val="Body"/>
+      </w:pPr>
+      <w:r>
+        <w:tab/>
+        <w:t>PRIMARY KEY("Order_ID"),</w:t>
+      </w:r>
+    </w:p>
+    <w:p>
+      <w:pPr>
+        <w:pStyle w:val="Body"/>
+      </w:pPr>
+      <w:r>
+        <w:tab/>
+        <w:t>FOREIGN KEY("Order_ID")</w:t>
+      </w:r>
+      <w:r>
+        <w:tab/>
+        <w:t>REFERENCES "Order"("Order_ID")</w:t>
+      </w:r>
+    </w:p>
+    <w:p>
+      <w:pPr>
+        <w:pStyle w:val="Body"/>
+      </w:pPr>
+      <w:r>
+        <w:rPr>
+          <w:lang w:val="es-ES_tradnl"/>
+        </w:rPr>
+        <w:tab/>
+      </w:r>
+      <w:r>
+        <w:rPr>
+          <w:lang w:val="es-ES_tradnl"/>
+        </w:rPr>
+        <w:tab/>
+        <w:t>ON DELETE CASCADE</w:t>
+      </w:r>
+    </w:p>
+    <w:p>
+      <w:pPr>
+        <w:pStyle w:val="Body"/>
+      </w:pPr>
+      <w:r>
+        <w:rPr>
+          <w:lang w:val="es-ES_tradnl"/>
+        </w:rPr>
+        <w:tab/>
+      </w:r>
+      <w:r>
+        <w:rPr>
+          <w:lang w:val="es-ES_tradnl"/>
+        </w:rPr>
+        <w:tab/>
+        <w:t>ON UPDATE CASCADE,</w:t>
+      </w:r>
+    </w:p>
+    <w:p>
+      <w:pPr>
+        <w:pStyle w:val="Body"/>
+      </w:pPr>
+      <w:r>
+        <w:tab/>
+        <w:t>FOREIGN KEY("waiter_ID") REFERENCES "User"("ID")</w:t>
+      </w:r>
+    </w:p>
+    <w:p>
+      <w:pPr>
+        <w:pStyle w:val="Body"/>
+      </w:pPr>
+      <w:r>
+        <w:rPr>
+          <w:lang w:val="es-ES_tradnl"/>
+        </w:rPr>
+        <w:tab/>
+      </w:r>
+      <w:r>
+        <w:rPr>
+          <w:lang w:val="es-ES_tradnl"/>
+        </w:rPr>
+        <w:tab/>
+        <w:t>ON DELETE CASCADE</w:t>
+      </w:r>
+    </w:p>
+    <w:p>
+      <w:pPr>
+        <w:pStyle w:val="Body"/>
+      </w:pPr>
+      <w:r>
+        <w:rPr>
+          <w:lang w:val="es-ES_tradnl"/>
+        </w:rPr>
+        <w:tab/>
+      </w:r>
+      <w:r>
+        <w:rPr>
+          <w:lang w:val="es-ES_tradnl"/>
+        </w:rPr>
+        <w:tab/>
+        <w:t>ON UPDATE CASCADE</w:t>
+      </w:r>
+    </w:p>
+    <w:p>
+      <w:pPr>
+        <w:pStyle w:val="Body"/>
+      </w:pPr>
+      <w:r>
+        <w:rPr>
+          <w:lang w:val="it-IT"/>
+        </w:rPr>
+        <w:t>);</w:t>
+      </w:r>
+    </w:p>
+    <w:p>
+      <w:pPr>
+        <w:pStyle w:val="Body"/>
+      </w:pPr>
+    </w:p>
+    <w:p>
+      <w:pPr>
+        <w:pStyle w:val="Body"/>
+      </w:pPr>
+    </w:p>
+    <w:p>
+      <w:pPr>
+        <w:pStyle w:val="Body"/>
+      </w:pPr>
+      <w:r>
+        <w:t>CREATE TABLE "Order_Transaction"(</w:t>
+      </w:r>
+    </w:p>
+    <w:p>
+      <w:pPr>
+        <w:pStyle w:val="Body"/>
+      </w:pPr>
+      <w:r>
+        <w:rPr>
+          <w:lang w:val="fr-FR"/>
+        </w:rPr>
+        <w:tab/>
+        <w:t>"Transaction_ID"</w:t>
+      </w:r>
+      <w:r>
+        <w:rPr>
+          <w:lang w:val="fr-FR"/>
+        </w:rPr>
+        <w:tab/>
+        <w:t>INT NOT NULL,</w:t>
+      </w:r>
+    </w:p>
+    <w:p>
+      <w:pPr>
+        <w:pStyle w:val="Body"/>
+      </w:pPr>
+      <w:r>
+        <w:tab/>
+        <w:t>"Order_ID"</w:t>
+      </w:r>
+      <w:r>
+        <w:tab/>
+      </w:r>
+      <w:r>
+        <w:tab/>
+      </w:r>
+      <w:r>
+        <w:tab/>
+        <w:t>INT NOT NULL,</w:t>
+      </w:r>
+    </w:p>
+    <w:p>
+      <w:pPr>
+        <w:pStyle w:val="Body"/>
+      </w:pPr>
+      <w:r>
+        <w:tab/>
+        <w:t>PRIMARY KEY("Transaction_ID", "Order_ID"),</w:t>
+      </w:r>
+    </w:p>
+    <w:p>
+      <w:pPr>
+        <w:pStyle w:val="Body"/>
+      </w:pPr>
+      <w:r>
+        <w:tab/>
+        <w:t>FOREIGN KEY("Transaction_ID") REFERENCES "Transaction"("Transaction_ID")</w:t>
+      </w:r>
+    </w:p>
+    <w:p>
+      <w:pPr>
+        <w:pStyle w:val="Body"/>
+      </w:pPr>
+      <w:r>
+        <w:rPr>
+          <w:lang w:val="es-ES_tradnl"/>
+        </w:rPr>
+        <w:tab/>
+      </w:r>
+      <w:r>
+        <w:rPr>
+          <w:lang w:val="es-ES_tradnl"/>
+        </w:rPr>
+        <w:tab/>
+        <w:t>ON DELETE CASCADE</w:t>
+      </w:r>
+    </w:p>
+    <w:p>
+      <w:pPr>
+        <w:pStyle w:val="Body"/>
+      </w:pPr>
+      <w:r>
+        <w:rPr>
+          <w:lang w:val="es-ES_tradnl"/>
+        </w:rPr>
+        <w:tab/>
+      </w:r>
+      <w:r>
+        <w:rPr>
+          <w:lang w:val="es-ES_tradnl"/>
+        </w:rPr>
+        <w:tab/>
+        <w:t>ON UPDATE CASCADE,</w:t>
+      </w:r>
+    </w:p>
+    <w:p>
+      <w:pPr>
+        <w:pStyle w:val="Body"/>
+      </w:pPr>
+      <w:r>
+        <w:tab/>
+        <w:t>FOREIGN KEY("Order_ID") REFERENCES "Order"("Order_ID")</w:t>
+      </w:r>
+    </w:p>
+    <w:p>
+      <w:pPr>
+        <w:pStyle w:val="Body"/>
+      </w:pPr>
+      <w:r>
+        <w:rPr>
+          <w:lang w:val="es-ES_tradnl"/>
+        </w:rPr>
+        <w:tab/>
+      </w:r>
+      <w:r>
+        <w:rPr>
+          <w:lang w:val="es-ES_tradnl"/>
+        </w:rPr>
+        <w:tab/>
+        <w:t>ON DELETE CASCADE</w:t>
+      </w:r>
+    </w:p>
+    <w:p>
+      <w:pPr>
+        <w:pStyle w:val="Body"/>
+      </w:pPr>
+      <w:r>
+        <w:rPr>
+          <w:lang w:val="es-ES_tradnl"/>
+        </w:rPr>
+        <w:tab/>
+      </w:r>
+      <w:r>
+        <w:rPr>
+          <w:lang w:val="es-ES_tradnl"/>
+        </w:rPr>
+        <w:tab/>
+        <w:t>ON UPDATE CASCADE</w:t>
+      </w:r>
+    </w:p>
+    <w:p>
+      <w:pPr>
+        <w:pStyle w:val="Body"/>
+      </w:pPr>
+      <w:r>
+        <w:rPr>
+          <w:lang w:val="it-IT"/>
+        </w:rPr>
+        <w:t>);</w:t>
+      </w:r>
+    </w:p>
+    <w:p>
+      <w:pPr>
+        <w:pStyle w:val="Body"/>
+      </w:pPr>
+    </w:p>
+    <w:p>
+      <w:pPr>
+        <w:pStyle w:val="Body"/>
+      </w:pPr>
+      <w:r>
+        <w:t>CREATE TABLE "Order_Dish"(</w:t>
+      </w:r>
+    </w:p>
+    <w:p>
+      <w:pPr>
+        <w:pStyle w:val="Body"/>
+      </w:pPr>
+      <w:r>
+        <w:tab/>
+        <w:t>"Dish_ID"</w:t>
+      </w:r>
+      <w:r>
+        <w:tab/>
+        <w:t>INT</w:t>
+      </w:r>
+      <w:r>
+        <w:tab/>
+        <w:t>NOT NULL,</w:t>
+      </w:r>
+    </w:p>
+    <w:p>
+      <w:pPr>
+        <w:pStyle w:val="Body"/>
+      </w:pPr>
+      <w:r>
+        <w:tab/>
+        <w:t>"Order_ID"</w:t>
+      </w:r>
+      <w:r>
+        <w:tab/>
+        <w:t xml:space="preserve">INT </w:t>
+      </w:r>
+      <w:r>
+        <w:tab/>
+        <w:t>NOT NULL,</w:t>
+      </w:r>
+    </w:p>
+    <w:p>
+      <w:pPr>
+        <w:pStyle w:val="Body"/>
+      </w:pPr>
+      <w:r>
+        <w:tab/>
+        <w:t>PRIMARY KEY("Dish_ID", "Order_ID"),</w:t>
+      </w:r>
+    </w:p>
+    <w:p>
+      <w:pPr>
+        <w:pStyle w:val="Body"/>
+      </w:pPr>
+      <w:r>
+        <w:tab/>
+        <w:t>FOREIGN KEY</w:t>
+      </w:r>
+      <w:r>
+        <w:tab/>
+        <w:t>("Dish_ID") REFERENCES "Dish"("Dish_ID")</w:t>
+      </w:r>
+    </w:p>
+    <w:p>
+      <w:pPr>
+        <w:pStyle w:val="Body"/>
+      </w:pPr>
+      <w:r>
+        <w:rPr>
+          <w:lang w:val="es-ES_tradnl"/>
+        </w:rPr>
+        <w:tab/>
+      </w:r>
+      <w:r>
+        <w:rPr>
+          <w:lang w:val="es-ES_tradnl"/>
+        </w:rPr>
+        <w:tab/>
+        <w:t xml:space="preserve">ON DELETE CASCADE </w:t>
+      </w:r>
+    </w:p>
+    <w:p>
+      <w:pPr>
+        <w:pStyle w:val="Body"/>
+      </w:pPr>
+      <w:r>
+        <w:rPr>
+          <w:lang w:val="es-ES_tradnl"/>
+        </w:rPr>
+        <w:tab/>
+      </w:r>
+      <w:r>
+        <w:rPr>
+          <w:lang w:val="es-ES_tradnl"/>
+        </w:rPr>
+        <w:tab/>
+        <w:t>ON UPDATE CASCADE,</w:t>
+      </w:r>
+    </w:p>
+    <w:p>
+      <w:pPr>
+        <w:pStyle w:val="Body"/>
+      </w:pPr>
+      <w:r>
+        <w:tab/>
+        <w:t>FOREIGN KEY ("Order_ID") REFERENCES "Order"("Order_ID")</w:t>
+      </w:r>
+    </w:p>
+    <w:p>
+      <w:pPr>
+        <w:pStyle w:val="Body"/>
+      </w:pPr>
+      <w:r>
+        <w:rPr>
+          <w:lang w:val="es-ES_tradnl"/>
+        </w:rPr>
+        <w:tab/>
+      </w:r>
+      <w:r>
+        <w:rPr>
+          <w:lang w:val="es-ES_tradnl"/>
+        </w:rPr>
+        <w:tab/>
+        <w:t>ON DELETE CASCADE</w:t>
+      </w:r>
+    </w:p>
+    <w:p>
+      <w:pPr>
+        <w:pStyle w:val="Body"/>
+      </w:pPr>
+      <w:r>
+        <w:rPr>
+          <w:lang w:val="es-ES_tradnl"/>
+        </w:rPr>
+        <w:tab/>
+      </w:r>
+      <w:r>
+        <w:rPr>
+          <w:lang w:val="es-ES_tradnl"/>
+        </w:rPr>
+        <w:tab/>
+        <w:t>ON UPDATE CASCADE</w:t>
+      </w:r>
+    </w:p>
+    <w:p>
+      <w:pPr>
+        <w:pStyle w:val="Body"/>
+      </w:pPr>
+      <w:r>
+        <w:rPr>
+          <w:lang w:val="it-IT"/>
+        </w:rPr>
+        <w:t>);</w:t>
+      </w:r>
+    </w:p>
+    <w:p>
+      <w:pPr>
+        <w:pStyle w:val="Body"/>
+      </w:pPr>
+    </w:p>
+    <w:p>
+      <w:pPr>
+        <w:pStyle w:val="Body"/>
+      </w:pPr>
+    </w:p>
+    <w:p>
+      <w:pPr>
+        <w:pStyle w:val="Body"/>
+      </w:pPr>
+      <w:r>
+        <w:t>CREATE TABLE "Dish_Ingredient"(</w:t>
+      </w:r>
+    </w:p>
+    <w:p>
+      <w:pPr>
+        <w:pStyle w:val="Body"/>
+      </w:pPr>
+      <w:r>
+        <w:tab/>
+        <w:t>"Dish_ID"</w:t>
+      </w:r>
+      <w:r>
+        <w:tab/>
+        <w:t>INT NOT NULL,</w:t>
+      </w:r>
+    </w:p>
+    <w:p>
+      <w:pPr>
+        <w:pStyle w:val="Body"/>
+      </w:pPr>
+      <w:r>
+        <w:rPr>
+          <w:lang w:val="de-DE"/>
+        </w:rPr>
+        <w:tab/>
+        <w:t>"Ing_Name"</w:t>
+      </w:r>
+      <w:r>
+        <w:rPr>
+          <w:lang w:val="de-DE"/>
+        </w:rPr>
         <w:tab/>
         <w:t>VARCHAR(50) NOT NULL,</w:t>
       </w:r>
@@ -2618,20 +3243,20 @@
       </w:pPr>
       <w:r>
         <w:tab/>
-        <w:t>PRIMARY KEY("Order_ID"),</w:t>
-      </w:r>
-    </w:p>
-    <w:p>
-      <w:pPr>
-        <w:pStyle w:val="Body"/>
-      </w:pPr>
-      <w:r>
-        <w:tab/>
-        <w:t>FOREIGN KEY("Order_ID")</w:t>
-      </w:r>
-      <w:r>
-        <w:tab/>
-        <w:t>REFERENCES "Order"("Order_ID")</w:t>
+        <w:t>PRIMARY KEY("Dish_ID", "Ing_Name"),</w:t>
+      </w:r>
+    </w:p>
+    <w:p>
+      <w:pPr>
+        <w:pStyle w:val="Body"/>
+      </w:pPr>
+      <w:r>
+        <w:tab/>
+        <w:t>FOREIGN KEY("Dish_ID")</w:t>
+      </w:r>
+      <w:r>
+        <w:tab/>
+        <w:t>REFERENCES "Dish"("Dish_ID")</w:t>
       </w:r>
     </w:p>
     <w:p>
@@ -2667,6 +3292,61 @@
           <w:lang w:val="es-ES_tradnl"/>
         </w:rPr>
         <w:tab/>
+        <w:t>ON UPDATE CASCADE,</w:t>
+      </w:r>
+    </w:p>
+    <w:p>
+      <w:pPr>
+        <w:pStyle w:val="Body"/>
+      </w:pPr>
+      <w:r>
+        <w:rPr>
+          <w:lang w:val="de-DE"/>
+        </w:rPr>
+        <w:tab/>
+        <w:t>FOREIGN KEY("Ing_Name")</w:t>
+      </w:r>
+      <w:r>
+        <w:rPr>
+          <w:lang w:val="de-DE"/>
+        </w:rPr>
+        <w:tab/>
+        <w:t>REFERENCES "Ingredient"("Name")</w:t>
+      </w:r>
+    </w:p>
+    <w:p>
+      <w:pPr>
+        <w:pStyle w:val="Body"/>
+      </w:pPr>
+      <w:r>
+        <w:rPr>
+          <w:lang w:val="es-ES_tradnl"/>
+        </w:rPr>
+        <w:tab/>
+      </w:r>
+      <w:r>
+        <w:rPr>
+          <w:lang w:val="es-ES_tradnl"/>
+        </w:rPr>
+        <w:tab/>
+        <w:t>ON DELETE CASCADE</w:t>
+      </w:r>
+    </w:p>
+    <w:p>
+      <w:pPr>
+        <w:pStyle w:val="Body"/>
+      </w:pPr>
+      <w:r>
+        <w:rPr>
+          <w:lang w:val="es-ES_tradnl"/>
+        </w:rPr>
+        <w:tab/>
+      </w:r>
+      <w:r>
+        <w:rPr>
+          <w:lang w:val="es-ES_tradnl"/>
+        </w:rPr>
+        <w:tab/>
         <w:t>ON UPDATE CASCADE</w:t>
       </w:r>
     </w:p>
@@ -2678,697 +3358,7 @@
         <w:rPr>
           <w:lang w:val="it-IT"/>
         </w:rPr>
-        <w:t>);</w:t>
-      </w:r>
-    </w:p>
-    <w:p>
-      <w:pPr>
-        <w:pStyle w:val="Body"/>
-      </w:pPr>
-    </w:p>
-    <w:p>
-      <w:pPr>
-        <w:pStyle w:val="Body"/>
-      </w:pPr>
-    </w:p>
-    <w:p>
-      <w:pPr>
-        <w:pStyle w:val="Body"/>
-      </w:pPr>
-      <w:r>
-        <w:t>CREATE TABLE "In-Store_Order"(</w:t>
-      </w:r>
-    </w:p>
-    <w:p>
-      <w:pPr>
-        <w:pStyle w:val="Body"/>
-      </w:pPr>
-      <w:r>
-        <w:tab/>
-        <w:t>"Order_ID"</w:t>
-      </w:r>
-      <w:r>
-        <w:tab/>
-      </w:r>
-      <w:r>
-        <w:tab/>
-        <w:t>INT NOT NULL,</w:t>
-      </w:r>
-    </w:p>
-    <w:p>
-      <w:pPr>
-        <w:pStyle w:val="Body"/>
-      </w:pPr>
-      <w:r>
-        <w:tab/>
-        <w:t>"waiter_ID"</w:t>
-      </w:r>
-      <w:r>
-        <w:tab/>
-      </w:r>
-      <w:r>
-        <w:tab/>
-        <w:t>INT NOT NULL,</w:t>
-      </w:r>
-    </w:p>
-    <w:p>
-      <w:pPr>
-        <w:pStyle w:val="Body"/>
-      </w:pPr>
-      <w:r>
-        <w:tab/>
-        <w:t>PRIMARY KEY("Order_ID"),</w:t>
-      </w:r>
-    </w:p>
-    <w:p>
-      <w:pPr>
-        <w:pStyle w:val="Body"/>
-      </w:pPr>
-      <w:r>
-        <w:tab/>
-        <w:t>FOREIGN KEY("Order_ID")</w:t>
-      </w:r>
-      <w:r>
-        <w:tab/>
-        <w:t>REFERENCES "Order"("Order_ID")</w:t>
-      </w:r>
-    </w:p>
-    <w:p>
-      <w:pPr>
-        <w:pStyle w:val="Body"/>
-      </w:pPr>
-      <w:r>
-        <w:rPr>
-          <w:lang w:val="es-ES_tradnl"/>
-        </w:rPr>
-        <w:tab/>
-      </w:r>
-      <w:r>
-        <w:rPr>
-          <w:lang w:val="es-ES_tradnl"/>
-        </w:rPr>
-        <w:tab/>
-        <w:t>ON DELETE CASCADE</w:t>
-      </w:r>
-    </w:p>
-    <w:p>
-      <w:pPr>
-        <w:pStyle w:val="Body"/>
-      </w:pPr>
-      <w:r>
-        <w:rPr>
-          <w:lang w:val="es-ES_tradnl"/>
-        </w:rPr>
-        <w:tab/>
-      </w:r>
-      <w:r>
-        <w:rPr>
-          <w:lang w:val="es-ES_tradnl"/>
-        </w:rPr>
-        <w:tab/>
-        <w:t>ON UPDATE CASCADE,</w:t>
-      </w:r>
-    </w:p>
-    <w:p>
-      <w:pPr>
-        <w:pStyle w:val="Body"/>
-      </w:pPr>
-      <w:r>
-        <w:tab/>
-        <w:t>FOREIGN KEY("waiter_ID") REFERENCES "User"("ID")</w:t>
-      </w:r>
-    </w:p>
-    <w:p>
-      <w:pPr>
-        <w:pStyle w:val="Body"/>
-      </w:pPr>
-      <w:r>
-        <w:rPr>
-          <w:lang w:val="es-ES_tradnl"/>
-        </w:rPr>
-        <w:tab/>
-      </w:r>
-      <w:r>
-        <w:rPr>
-          <w:lang w:val="es-ES_tradnl"/>
-        </w:rPr>
-        <w:tab/>
-        <w:t>ON DELETE CASCADE</w:t>
-      </w:r>
-    </w:p>
-    <w:p>
-      <w:pPr>
-        <w:pStyle w:val="Body"/>
-      </w:pPr>
-      <w:r>
-        <w:rPr>
-          <w:lang w:val="es-ES_tradnl"/>
-        </w:rPr>
-        <w:tab/>
-      </w:r>
-      <w:r>
-        <w:rPr>
-          <w:lang w:val="es-ES_tradnl"/>
-        </w:rPr>
-        <w:tab/>
-        <w:t>ON UPDATE CASCADE</w:t>
-      </w:r>
-    </w:p>
-    <w:p>
-      <w:pPr>
-        <w:pStyle w:val="Body"/>
-      </w:pPr>
-      <w:r>
-        <w:rPr>
-          <w:lang w:val="it-IT"/>
-        </w:rPr>
-        <w:t>);</w:t>
-      </w:r>
-    </w:p>
-    <w:p>
-      <w:pPr>
-        <w:pStyle w:val="Body"/>
-      </w:pPr>
-    </w:p>
-    <w:p>
-      <w:pPr>
-        <w:pStyle w:val="Body"/>
-      </w:pPr>
-    </w:p>
-    <w:p>
-      <w:pPr>
-        <w:pStyle w:val="Body"/>
-      </w:pPr>
-    </w:p>
-    <w:p>
-      <w:pPr>
-        <w:pStyle w:val="Body"/>
-      </w:pPr>
-    </w:p>
-    <w:p>
-      <w:pPr>
-        <w:pStyle w:val="Body"/>
-      </w:pPr>
-    </w:p>
-    <w:p>
-      <w:pPr>
-        <w:pStyle w:val="Body"/>
-      </w:pPr>
-    </w:p>
-    <w:p>
-      <w:pPr>
-        <w:pStyle w:val="Body"/>
-      </w:pPr>
-    </w:p>
-    <w:p>
-      <w:pPr>
-        <w:pStyle w:val="Body"/>
-      </w:pPr>
-      <w:r>
-        <w:t>CREATE TABLE "Order_Transaction"(</w:t>
-      </w:r>
-    </w:p>
-    <w:p>
-      <w:pPr>
-        <w:pStyle w:val="Body"/>
-      </w:pPr>
-      <w:r>
-        <w:rPr>
-          <w:lang w:val="fr-FR"/>
-        </w:rPr>
-        <w:tab/>
-        <w:t>"Transaction_ID"</w:t>
-      </w:r>
-      <w:r>
-        <w:rPr>
-          <w:lang w:val="fr-FR"/>
-        </w:rPr>
-        <w:tab/>
-        <w:t>INT NOT NULL,</w:t>
-      </w:r>
-    </w:p>
-    <w:p>
-      <w:pPr>
-        <w:pStyle w:val="Body"/>
-      </w:pPr>
-      <w:r>
-        <w:tab/>
-        <w:t>"Order_ID"</w:t>
-      </w:r>
-      <w:r>
-        <w:tab/>
-      </w:r>
-      <w:r>
-        <w:tab/>
-      </w:r>
-      <w:r>
-        <w:tab/>
-        <w:t>INT NOT NULL,</w:t>
-      </w:r>
-    </w:p>
-    <w:p>
-      <w:pPr>
-        <w:pStyle w:val="Body"/>
-      </w:pPr>
-      <w:r>
-        <w:tab/>
-        <w:t>PRIMARY KEY("Transaction_ID", "Order_ID"),</w:t>
-      </w:r>
-    </w:p>
-    <w:p>
-      <w:pPr>
-        <w:pStyle w:val="Body"/>
-      </w:pPr>
-      <w:r>
-        <w:tab/>
-        <w:t>FOREIGN KEY("Transaction_ID") REFERENCES "Transaction"("Transaction_ID")</w:t>
-      </w:r>
-    </w:p>
-    <w:p>
-      <w:pPr>
-        <w:pStyle w:val="Body"/>
-      </w:pPr>
-      <w:r>
-        <w:rPr>
-          <w:lang w:val="es-ES_tradnl"/>
-        </w:rPr>
-        <w:tab/>
-      </w:r>
-      <w:r>
-        <w:rPr>
-          <w:lang w:val="es-ES_tradnl"/>
-        </w:rPr>
-        <w:tab/>
-        <w:t>ON DELETE CASCADE</w:t>
-      </w:r>
-    </w:p>
-    <w:p>
-      <w:pPr>
-        <w:pStyle w:val="Body"/>
-      </w:pPr>
-      <w:r>
-        <w:rPr>
-          <w:lang w:val="es-ES_tradnl"/>
-        </w:rPr>
-        <w:tab/>
-      </w:r>
-      <w:r>
-        <w:rPr>
-          <w:lang w:val="es-ES_tradnl"/>
-        </w:rPr>
-        <w:tab/>
-        <w:t>ON UPDATE CASCADE,</w:t>
-      </w:r>
-    </w:p>
-    <w:p>
-      <w:pPr>
-        <w:pStyle w:val="Body"/>
-      </w:pPr>
-      <w:r>
-        <w:tab/>
-        <w:t>FOREIGN KEY("Order_ID") REFERENCES "Order"("Order_ID")</w:t>
-      </w:r>
-    </w:p>
-    <w:p>
-      <w:pPr>
-        <w:pStyle w:val="Body"/>
-      </w:pPr>
-      <w:r>
-        <w:rPr>
-          <w:lang w:val="es-ES_tradnl"/>
-        </w:rPr>
-        <w:tab/>
-      </w:r>
-      <w:r>
-        <w:rPr>
-          <w:lang w:val="es-ES_tradnl"/>
-        </w:rPr>
-        <w:tab/>
-        <w:t>ON DELETE CASCADE</w:t>
-      </w:r>
-    </w:p>
-    <w:p>
-      <w:pPr>
-        <w:pStyle w:val="Body"/>
-      </w:pPr>
-      <w:r>
-        <w:rPr>
-          <w:lang w:val="es-ES_tradnl"/>
-        </w:rPr>
-        <w:tab/>
-      </w:r>
-      <w:r>
-        <w:rPr>
-          <w:lang w:val="es-ES_tradnl"/>
-        </w:rPr>
-        <w:tab/>
-        <w:t>ON UPDATE CASCADE</w:t>
-      </w:r>
-    </w:p>
-    <w:p>
-      <w:pPr>
-        <w:pStyle w:val="Body"/>
-      </w:pPr>
-      <w:r>
-        <w:rPr>
-          <w:lang w:val="it-IT"/>
-        </w:rPr>
-        <w:t>);</w:t>
-      </w:r>
-    </w:p>
-    <w:p>
-      <w:pPr>
-        <w:pStyle w:val="Body"/>
-      </w:pPr>
-    </w:p>
-    <w:p>
-      <w:pPr>
-        <w:pStyle w:val="Body"/>
-      </w:pPr>
-      <w:r>
-        <w:t>CREATE TABLE "Order_Dish"(</w:t>
-      </w:r>
-    </w:p>
-    <w:p>
-      <w:pPr>
-        <w:pStyle w:val="Body"/>
-      </w:pPr>
-      <w:r>
-        <w:tab/>
-        <w:t>"Dish_ID"</w:t>
-      </w:r>
-      <w:r>
-        <w:tab/>
-        <w:t>INT</w:t>
-      </w:r>
-      <w:r>
-        <w:tab/>
-        <w:t>NOT NULL,</w:t>
-      </w:r>
-    </w:p>
-    <w:p>
-      <w:pPr>
-        <w:pStyle w:val="Body"/>
-      </w:pPr>
-      <w:r>
-        <w:tab/>
-        <w:t>"Order_ID"</w:t>
-      </w:r>
-      <w:r>
-        <w:tab/>
-        <w:t xml:space="preserve">INT </w:t>
-      </w:r>
-      <w:r>
-        <w:tab/>
-        <w:t>NOT NULL,</w:t>
-      </w:r>
-    </w:p>
-    <w:p>
-      <w:pPr>
-        <w:pStyle w:val="Body"/>
-      </w:pPr>
-      <w:r>
-        <w:tab/>
-        <w:t>PRIMARY KEY("Dish_ID", "Order_ID"),</w:t>
-      </w:r>
-    </w:p>
-    <w:p>
-      <w:pPr>
-        <w:pStyle w:val="Body"/>
-      </w:pPr>
-      <w:r>
-        <w:tab/>
-        <w:t>FOREIGN KEY</w:t>
-      </w:r>
-      <w:r>
-        <w:tab/>
-        <w:t>("Dish_ID") REFERENCES "Dish"("Dish_ID")</w:t>
-      </w:r>
-    </w:p>
-    <w:p>
-      <w:pPr>
-        <w:pStyle w:val="Body"/>
-      </w:pPr>
-      <w:r>
-        <w:rPr>
-          <w:lang w:val="es-ES_tradnl"/>
-        </w:rPr>
-        <w:tab/>
-      </w:r>
-      <w:r>
-        <w:rPr>
-          <w:lang w:val="es-ES_tradnl"/>
-        </w:rPr>
-        <w:tab/>
-        <w:t xml:space="preserve">ON DELETE CASCADE </w:t>
-      </w:r>
-    </w:p>
-    <w:p>
-      <w:pPr>
-        <w:pStyle w:val="Body"/>
-      </w:pPr>
-      <w:r>
-        <w:rPr>
-          <w:lang w:val="es-ES_tradnl"/>
-        </w:rPr>
-        <w:tab/>
-      </w:r>
-      <w:r>
-        <w:rPr>
-          <w:lang w:val="es-ES_tradnl"/>
-        </w:rPr>
-        <w:tab/>
-        <w:t>ON UPDATE CASCADE,</w:t>
-      </w:r>
-    </w:p>
-    <w:p>
-      <w:pPr>
-        <w:pStyle w:val="Body"/>
-      </w:pPr>
-      <w:r>
-        <w:tab/>
-        <w:t>FOREIGN KEY ("Order_ID") REFERENCES "Order"("Order_ID")</w:t>
-      </w:r>
-    </w:p>
-    <w:p>
-      <w:pPr>
-        <w:pStyle w:val="Body"/>
-      </w:pPr>
-      <w:r>
-        <w:rPr>
-          <w:lang w:val="es-ES_tradnl"/>
-        </w:rPr>
-        <w:tab/>
-      </w:r>
-      <w:r>
-        <w:rPr>
-          <w:lang w:val="es-ES_tradnl"/>
-        </w:rPr>
-        <w:tab/>
-        <w:t>ON DELETE CASCADE</w:t>
-      </w:r>
-    </w:p>
-    <w:p>
-      <w:pPr>
-        <w:pStyle w:val="Body"/>
-      </w:pPr>
-      <w:r>
-        <w:rPr>
-          <w:lang w:val="es-ES_tradnl"/>
-        </w:rPr>
-        <w:tab/>
-      </w:r>
-      <w:r>
-        <w:rPr>
-          <w:lang w:val="es-ES_tradnl"/>
-        </w:rPr>
-        <w:tab/>
-        <w:t>ON UPDATE CASCADE</w:t>
-      </w:r>
-    </w:p>
-    <w:p>
-      <w:pPr>
-        <w:pStyle w:val="Body"/>
-      </w:pPr>
-      <w:r>
-        <w:rPr>
-          <w:lang w:val="it-IT"/>
-        </w:rPr>
-        <w:t>);</w:t>
-      </w:r>
-    </w:p>
-    <w:p>
-      <w:pPr>
-        <w:pStyle w:val="Body"/>
-      </w:pPr>
-    </w:p>
-    <w:p>
-      <w:pPr>
-        <w:pStyle w:val="Body"/>
-      </w:pPr>
-    </w:p>
-    <w:p>
-      <w:pPr>
-        <w:pStyle w:val="Body"/>
-      </w:pPr>
-      <w:r>
-        <w:t>CREATE TABLE "Dish_Ingredient"(</w:t>
-      </w:r>
-    </w:p>
-    <w:p>
-      <w:pPr>
-        <w:pStyle w:val="Body"/>
-      </w:pPr>
-      <w:r>
-        <w:tab/>
-        <w:t>"Dish_ID"</w:t>
-      </w:r>
-      <w:r>
-        <w:tab/>
-        <w:t>INT NOT NULL,</w:t>
-      </w:r>
-    </w:p>
-    <w:p>
-      <w:pPr>
-        <w:pStyle w:val="Body"/>
-      </w:pPr>
-      <w:r>
-        <w:rPr>
-          <w:lang w:val="de-DE"/>
-        </w:rPr>
-        <w:tab/>
-        <w:t>"Ing_Name"</w:t>
-      </w:r>
-      <w:r>
-        <w:rPr>
-          <w:lang w:val="de-DE"/>
-        </w:rPr>
-        <w:tab/>
-        <w:t>VARCHAR(50) NOT NULL,</w:t>
-      </w:r>
-    </w:p>
-    <w:p>
-      <w:pPr>
-        <w:pStyle w:val="Body"/>
-      </w:pPr>
-      <w:r>
-        <w:tab/>
-        <w:t>PRIMARY KEY("Dish_ID", "Ing_Name"),</w:t>
-      </w:r>
-    </w:p>
-    <w:p>
-      <w:pPr>
-        <w:pStyle w:val="Body"/>
-      </w:pPr>
-      <w:r>
-        <w:tab/>
-        <w:t>FOREIGN KEY("Dish_ID")</w:t>
-      </w:r>
-      <w:r>
-        <w:tab/>
-        <w:t>REFERENCES "Dish"("Dish_ID")</w:t>
-      </w:r>
-    </w:p>
-    <w:p>
-      <w:pPr>
-        <w:pStyle w:val="Body"/>
-      </w:pPr>
-      <w:r>
-        <w:rPr>
-          <w:lang w:val="es-ES_tradnl"/>
-        </w:rPr>
         <w:lastRenderedPageBreak/>
-        <w:tab/>
-      </w:r>
-      <w:r>
-        <w:rPr>
-          <w:lang w:val="es-ES_tradnl"/>
-        </w:rPr>
-        <w:tab/>
-        <w:t>ON DELETE CASCADE</w:t>
-      </w:r>
-    </w:p>
-    <w:p>
-      <w:pPr>
-        <w:pStyle w:val="Body"/>
-      </w:pPr>
-      <w:r>
-        <w:rPr>
-          <w:lang w:val="es-ES_tradnl"/>
-        </w:rPr>
-        <w:tab/>
-      </w:r>
-      <w:r>
-        <w:rPr>
-          <w:lang w:val="es-ES_tradnl"/>
-        </w:rPr>
-        <w:tab/>
-        <w:t>ON UPDATE CASCADE,</w:t>
-      </w:r>
-    </w:p>
-    <w:p>
-      <w:pPr>
-        <w:pStyle w:val="Body"/>
-      </w:pPr>
-      <w:r>
-        <w:rPr>
-          <w:lang w:val="de-DE"/>
-        </w:rPr>
-        <w:tab/>
-        <w:t>FOREIGN KEY("Ing_Name")</w:t>
-      </w:r>
-      <w:r>
-        <w:rPr>
-          <w:lang w:val="de-DE"/>
-        </w:rPr>
-        <w:tab/>
-        <w:t>REFERENCES "Ingredient"("Name")</w:t>
-      </w:r>
-    </w:p>
-    <w:p>
-      <w:pPr>
-        <w:pStyle w:val="Body"/>
-      </w:pPr>
-      <w:r>
-        <w:rPr>
-          <w:lang w:val="es-ES_tradnl"/>
-        </w:rPr>
-        <w:tab/>
-      </w:r>
-      <w:r>
-        <w:rPr>
-          <w:lang w:val="es-ES_tradnl"/>
-        </w:rPr>
-        <w:tab/>
-        <w:t>ON DELETE CASCADE</w:t>
-      </w:r>
-    </w:p>
-    <w:p>
-      <w:pPr>
-        <w:pStyle w:val="Body"/>
-      </w:pPr>
-      <w:r>
-        <w:rPr>
-          <w:lang w:val="es-ES_tradnl"/>
-        </w:rPr>
-        <w:tab/>
-      </w:r>
-      <w:r>
-        <w:rPr>
-          <w:lang w:val="es-ES_tradnl"/>
-        </w:rPr>
-        <w:tab/>
-        <w:t>ON UPDATE CASCADE</w:t>
-      </w:r>
-    </w:p>
-    <w:p>
-      <w:pPr>
-        <w:pStyle w:val="Body"/>
-      </w:pPr>
-      <w:r>
-        <w:rPr>
-          <w:lang w:val="it-IT"/>
-        </w:rPr>
         <w:t>);</w:t>
       </w:r>
     </w:p>

</xml_diff>

<commit_message>
Changed Some Controllers/ Added Repos / Stored Procedures
</commit_message>
<xml_diff>
--- a/Others/SQL Schema Creation Queries.docx
+++ b/Others/SQL Schema Creation Queries.docx
@@ -106,7 +106,21 @@
           <w:lang w:val="de-DE"/>
         </w:rPr>
         <w:tab/>
-        <w:t>"FirstName"</w:t>
+        <w:t>"</w:t>
+      </w:r>
+      <w:proofErr w:type="spellStart"/>
+      <w:r>
+        <w:rPr>
+          <w:lang w:val="de-DE"/>
+        </w:rPr>
+        <w:t>FirstName</w:t>
+      </w:r>
+      <w:proofErr w:type="spellEnd"/>
+      <w:r>
+        <w:rPr>
+          <w:lang w:val="de-DE"/>
+        </w:rPr>
+        <w:t>"</w:t>
       </w:r>
       <w:r>
         <w:rPr>
@@ -138,7 +152,21 @@
           <w:lang w:val="de-DE"/>
         </w:rPr>
         <w:tab/>
-        <w:t>"MiddleName"</w:t>
+        <w:t>"</w:t>
+      </w:r>
+      <w:proofErr w:type="spellStart"/>
+      <w:r>
+        <w:rPr>
+          <w:lang w:val="de-DE"/>
+        </w:rPr>
+        <w:t>MiddleName</w:t>
+      </w:r>
+      <w:proofErr w:type="spellEnd"/>
+      <w:r>
+        <w:rPr>
+          <w:lang w:val="de-DE"/>
+        </w:rPr>
+        <w:t>"</w:t>
       </w:r>
       <w:r>
         <w:rPr>
@@ -154,7 +182,15 @@
       </w:pPr>
       <w:r>
         <w:tab/>
-        <w:t>"LastName"</w:t>
+        <w:t>"</w:t>
+      </w:r>
+      <w:proofErr w:type="spellStart"/>
+      <w:r>
+        <w:t>LastName</w:t>
+      </w:r>
+      <w:proofErr w:type="spellEnd"/>
+      <w:r>
+        <w:t>"</w:t>
       </w:r>
       <w:r>
         <w:tab/>
@@ -173,7 +209,21 @@
           <w:lang w:val="de-DE"/>
         </w:rPr>
         <w:tab/>
-        <w:t>"GivenName"</w:t>
+        <w:t>"</w:t>
+      </w:r>
+      <w:proofErr w:type="spellStart"/>
+      <w:r>
+        <w:rPr>
+          <w:lang w:val="de-DE"/>
+        </w:rPr>
+        <w:t>GivenName</w:t>
+      </w:r>
+      <w:proofErr w:type="spellEnd"/>
+      <w:r>
+        <w:rPr>
+          <w:lang w:val="de-DE"/>
+        </w:rPr>
+        <w:t>"</w:t>
       </w:r>
       <w:r>
         <w:rPr>
@@ -261,7 +311,15 @@
       </w:pPr>
       <w:r>
         <w:tab/>
-        <w:t>"PostalCode"</w:t>
+        <w:t>"</w:t>
+      </w:r>
+      <w:proofErr w:type="spellStart"/>
+      <w:r>
+        <w:t>PostalCode</w:t>
+      </w:r>
+      <w:proofErr w:type="spellEnd"/>
+      <w:r>
+        <w:t>"</w:t>
       </w:r>
       <w:r>
         <w:tab/>
@@ -379,11 +437,16 @@
       </w:pPr>
       <w:r>
         <w:tab/>
-        <w:t>"Table</w:t>
+        <w:t>"</w:t>
+      </w:r>
+      <w:proofErr w:type="spellStart"/>
+      <w:r>
+        <w:t>Table</w:t>
       </w:r>
       <w:r>
         <w:t>No</w:t>
       </w:r>
+      <w:proofErr w:type="spellEnd"/>
       <w:r>
         <w:t xml:space="preserve">" </w:t>
       </w:r>
@@ -433,7 +496,15 @@
       </w:pPr>
       <w:r>
         <w:tab/>
-        <w:t xml:space="preserve">"isOccupied" </w:t>
+        <w:t>"</w:t>
+      </w:r>
+      <w:proofErr w:type="spellStart"/>
+      <w:r>
+        <w:t>isOccupied</w:t>
+      </w:r>
+      <w:proofErr w:type="spellEnd"/>
+      <w:r>
+        <w:t xml:space="preserve">" </w:t>
       </w:r>
       <w:r>
         <w:tab/>
@@ -462,7 +533,15 @@
       </w:pPr>
       <w:r>
         <w:tab/>
-        <w:t>"waiter_ID"</w:t>
+        <w:t>"</w:t>
+      </w:r>
+      <w:proofErr w:type="spellStart"/>
+      <w:r>
+        <w:t>waiter_ID</w:t>
+      </w:r>
+      <w:proofErr w:type="spellEnd"/>
+      <w:r>
+        <w:t>"</w:t>
       </w:r>
       <w:r>
         <w:tab/>
@@ -475,7 +554,15 @@
       </w:pPr>
       <w:r>
         <w:tab/>
-        <w:t>FOREIGN KEY("waiter_ID") REFERENCES</w:t>
+        <w:t>FOREIGN KEY("</w:t>
+      </w:r>
+      <w:proofErr w:type="spellStart"/>
+      <w:r>
+        <w:t>waiter_ID</w:t>
+      </w:r>
+      <w:proofErr w:type="spellEnd"/>
+      <w:r>
+        <w:t>") REFERENCES</w:t>
       </w:r>
       <w:r>
         <w:tab/>
@@ -553,7 +640,15 @@
       </w:pPr>
       <w:r>
         <w:tab/>
-        <w:t>"User_ID"</w:t>
+        <w:t>"</w:t>
+      </w:r>
+      <w:proofErr w:type="spellStart"/>
+      <w:r>
+        <w:t>User_ID</w:t>
+      </w:r>
+      <w:proofErr w:type="spellEnd"/>
+      <w:r>
+        <w:t>"</w:t>
       </w:r>
       <w:r>
         <w:tab/>
@@ -582,7 +677,21 @@
           <w:lang w:val="de-DE"/>
         </w:rPr>
         <w:tab/>
-        <w:t>"Start_Date"</w:t>
+        <w:t>"</w:t>
+      </w:r>
+      <w:proofErr w:type="spellStart"/>
+      <w:r>
+        <w:rPr>
+          <w:lang w:val="de-DE"/>
+        </w:rPr>
+        <w:t>Start_Date</w:t>
+      </w:r>
+      <w:proofErr w:type="spellEnd"/>
+      <w:r>
+        <w:rPr>
+          <w:lang w:val="de-DE"/>
+        </w:rPr>
+        <w:t>"</w:t>
       </w:r>
       <w:r>
         <w:rPr>
@@ -614,7 +723,21 @@
           <w:lang w:val="de-DE"/>
         </w:rPr>
         <w:tab/>
-        <w:t>"Job_Title"</w:t>
+        <w:t>"</w:t>
+      </w:r>
+      <w:proofErr w:type="spellStart"/>
+      <w:r>
+        <w:rPr>
+          <w:lang w:val="de-DE"/>
+        </w:rPr>
+        <w:t>Job_Title</w:t>
+      </w:r>
+      <w:proofErr w:type="spellEnd"/>
+      <w:r>
+        <w:rPr>
+          <w:lang w:val="de-DE"/>
+        </w:rPr>
+        <w:t>"</w:t>
       </w:r>
       <w:r>
         <w:rPr>
@@ -663,7 +786,15 @@
       </w:pPr>
       <w:r>
         <w:tab/>
-        <w:t>"mgr_ID"</w:t>
+        <w:t>"</w:t>
+      </w:r>
+      <w:proofErr w:type="spellStart"/>
+      <w:r>
+        <w:t>mgr_ID</w:t>
+      </w:r>
+      <w:proofErr w:type="spellEnd"/>
+      <w:r>
+        <w:t>"</w:t>
       </w:r>
       <w:r>
         <w:tab/>
@@ -679,16 +810,32 @@
       </w:pPr>
       <w:r>
         <w:tab/>
-        <w:t>PRIMARY KEY("User_ID"),</w:t>
-      </w:r>
-    </w:p>
-    <w:p>
-      <w:pPr>
-        <w:pStyle w:val="Body"/>
-      </w:pPr>
-      <w:r>
-        <w:tab/>
-        <w:t>FOREIGN KEY("mgr_ID") REFERENCES "User"("ID")</w:t>
+        <w:t>PRIMARY KEY("</w:t>
+      </w:r>
+      <w:proofErr w:type="spellStart"/>
+      <w:r>
+        <w:t>User_ID</w:t>
+      </w:r>
+      <w:proofErr w:type="spellEnd"/>
+      <w:r>
+        <w:t>"),</w:t>
+      </w:r>
+    </w:p>
+    <w:p>
+      <w:pPr>
+        <w:pStyle w:val="Body"/>
+      </w:pPr>
+      <w:r>
+        <w:tab/>
+        <w:t>FOREIGN KEY("</w:t>
+      </w:r>
+      <w:proofErr w:type="spellStart"/>
+      <w:r>
+        <w:t>mgr_ID</w:t>
+      </w:r>
+      <w:proofErr w:type="spellEnd"/>
+      <w:r>
+        <w:t>") REFERENCES "User"("ID")</w:t>
       </w:r>
     </w:p>
     <w:p>
@@ -733,7 +880,15 @@
       </w:pPr>
       <w:r>
         <w:tab/>
-        <w:t>FOREIGN KEY("User_ID") REFERENCES "User"("ID")</w:t>
+        <w:t>FOREIGN KEY("</w:t>
+      </w:r>
+      <w:proofErr w:type="spellStart"/>
+      <w:r>
+        <w:t>User_ID</w:t>
+      </w:r>
+      <w:proofErr w:type="spellEnd"/>
+      <w:r>
+        <w:t>") REFERENCES "User"("ID")</w:t>
       </w:r>
     </w:p>
     <w:p>
@@ -808,7 +963,15 @@
       </w:pPr>
       <w:r>
         <w:tab/>
-        <w:t>"User_ID"</w:t>
+        <w:t>"</w:t>
+      </w:r>
+      <w:proofErr w:type="spellStart"/>
+      <w:r>
+        <w:t>User_ID</w:t>
+      </w:r>
+      <w:proofErr w:type="spellEnd"/>
+      <w:r>
+        <w:t>"</w:t>
       </w:r>
       <w:r>
         <w:tab/>
@@ -831,7 +994,21 @@
           <w:lang w:val="es-ES_tradnl"/>
         </w:rPr>
         <w:tab/>
-        <w:t>"Area"</w:t>
+        <w:t>"</w:t>
+      </w:r>
+      <w:proofErr w:type="spellStart"/>
+      <w:r>
+        <w:rPr>
+          <w:lang w:val="es-ES_tradnl"/>
+        </w:rPr>
+        <w:t>Area</w:t>
+      </w:r>
+      <w:proofErr w:type="spellEnd"/>
+      <w:r>
+        <w:rPr>
+          <w:lang w:val="es-ES_tradnl"/>
+        </w:rPr>
+        <w:t>"</w:t>
       </w:r>
       <w:r>
         <w:rPr>
@@ -853,16 +1030,32 @@
       </w:pPr>
       <w:r>
         <w:tab/>
-        <w:t>PRIMARY KEY("User_ID"),</w:t>
-      </w:r>
-    </w:p>
-    <w:p>
-      <w:pPr>
-        <w:pStyle w:val="Body"/>
-      </w:pPr>
-      <w:r>
-        <w:tab/>
-        <w:t>FOREIGN KEY("User_ID") REFERENCES "User"("ID")</w:t>
+        <w:t>PRIMARY KEY("</w:t>
+      </w:r>
+      <w:proofErr w:type="spellStart"/>
+      <w:r>
+        <w:t>User_ID</w:t>
+      </w:r>
+      <w:proofErr w:type="spellEnd"/>
+      <w:r>
+        <w:t>"),</w:t>
+      </w:r>
+    </w:p>
+    <w:p>
+      <w:pPr>
+        <w:pStyle w:val="Body"/>
+      </w:pPr>
+      <w:r>
+        <w:tab/>
+        <w:t>FOREIGN KEY("</w:t>
+      </w:r>
+      <w:proofErr w:type="spellStart"/>
+      <w:r>
+        <w:t>User_ID</w:t>
+      </w:r>
+      <w:proofErr w:type="spellEnd"/>
+      <w:r>
+        <w:t>") REFERENCES "User"("ID")</w:t>
       </w:r>
     </w:p>
     <w:p>
@@ -911,7 +1104,15 @@
       </w:pPr>
       <w:r>
         <w:tab/>
-        <w:t>"User_ID"</w:t>
+        <w:t>"</w:t>
+      </w:r>
+      <w:proofErr w:type="spellStart"/>
+      <w:r>
+        <w:t>User_ID</w:t>
+      </w:r>
+      <w:proofErr w:type="spellEnd"/>
+      <w:r>
+        <w:t>"</w:t>
       </w:r>
       <w:r>
         <w:tab/>
@@ -942,12 +1143,26 @@
           <w:lang w:val="fr-FR"/>
         </w:rPr>
         <w:tab/>
-        <w:t>"Hours"</w:t>
-      </w:r>
+        <w:t>"</w:t>
+      </w:r>
+      <w:proofErr w:type="spellStart"/>
       <w:r>
         <w:rPr>
           <w:lang w:val="fr-FR"/>
         </w:rPr>
+        <w:t>Hours</w:t>
+      </w:r>
+      <w:proofErr w:type="spellEnd"/>
+      <w:r>
+        <w:rPr>
+          <w:lang w:val="fr-FR"/>
+        </w:rPr>
+        <w:t>"</w:t>
+      </w:r>
+      <w:r>
+        <w:rPr>
+          <w:lang w:val="fr-FR"/>
+        </w:rPr>
         <w:tab/>
       </w:r>
       <w:r>
@@ -1022,16 +1237,32 @@
       </w:pPr>
       <w:r>
         <w:tab/>
-        <w:t>PRIMARY KEY("User_ID"),</w:t>
-      </w:r>
-    </w:p>
-    <w:p>
-      <w:pPr>
-        <w:pStyle w:val="Body"/>
-      </w:pPr>
-      <w:r>
-        <w:tab/>
-        <w:t>FOREIGN KEY("User_ID") REFERENCES "User"("ID")</w:t>
+        <w:t>PRIMARY KEY("</w:t>
+      </w:r>
+      <w:proofErr w:type="spellStart"/>
+      <w:r>
+        <w:t>User_ID</w:t>
+      </w:r>
+      <w:proofErr w:type="spellEnd"/>
+      <w:r>
+        <w:t>"),</w:t>
+      </w:r>
+    </w:p>
+    <w:p>
+      <w:pPr>
+        <w:pStyle w:val="Body"/>
+      </w:pPr>
+      <w:r>
+        <w:tab/>
+        <w:t>FOREIGN KEY("</w:t>
+      </w:r>
+      <w:proofErr w:type="spellStart"/>
+      <w:r>
+        <w:t>User_ID</w:t>
+      </w:r>
+      <w:proofErr w:type="spellEnd"/>
+      <w:r>
+        <w:t>") REFERENCES "User"("ID")</w:t>
       </w:r>
     </w:p>
     <w:p>
@@ -1105,7 +1336,15 @@
       </w:pPr>
       <w:r>
         <w:tab/>
-        <w:t>"User_ID"</w:t>
+        <w:t>"</w:t>
+      </w:r>
+      <w:proofErr w:type="spellStart"/>
+      <w:r>
+        <w:t>User_ID</w:t>
+      </w:r>
+      <w:proofErr w:type="spellEnd"/>
+      <w:r>
+        <w:t>"</w:t>
       </w:r>
       <w:r>
         <w:tab/>
@@ -1160,16 +1399,32 @@
       </w:pPr>
       <w:r>
         <w:tab/>
-        <w:t>PRIMARY KEY("User_ID"),</w:t>
-      </w:r>
-    </w:p>
-    <w:p>
-      <w:pPr>
-        <w:pStyle w:val="Body"/>
-      </w:pPr>
-      <w:r>
-        <w:tab/>
-        <w:t>FOREIGN KEY("User_ID") REFERENCES "User"("ID")</w:t>
+        <w:t>PRIMARY KEY("</w:t>
+      </w:r>
+      <w:proofErr w:type="spellStart"/>
+      <w:r>
+        <w:t>User_ID</w:t>
+      </w:r>
+      <w:proofErr w:type="spellEnd"/>
+      <w:r>
+        <w:t>"),</w:t>
+      </w:r>
+    </w:p>
+    <w:p>
+      <w:pPr>
+        <w:pStyle w:val="Body"/>
+      </w:pPr>
+      <w:r>
+        <w:tab/>
+        <w:t>FOREIGN KEY("</w:t>
+      </w:r>
+      <w:proofErr w:type="spellStart"/>
+      <w:r>
+        <w:t>User_ID</w:t>
+      </w:r>
+      <w:proofErr w:type="spellEnd"/>
+      <w:r>
+        <w:t>") REFERENCES "User"("ID")</w:t>
       </w:r>
     </w:p>
     <w:p>
@@ -1314,7 +1569,15 @@
       </w:pPr>
       <w:r>
         <w:tab/>
-        <w:t>"Dish_ID"</w:t>
+        <w:t>"</w:t>
+      </w:r>
+      <w:proofErr w:type="spellStart"/>
+      <w:r>
+        <w:t>Dish_ID</w:t>
+      </w:r>
+      <w:proofErr w:type="spellEnd"/>
+      <w:r>
+        <w:t>"</w:t>
       </w:r>
       <w:r>
         <w:tab/>
@@ -1405,7 +1668,21 @@
           <w:lang w:val="de-DE"/>
         </w:rPr>
         <w:tab/>
-        <w:t>"Menu_Type"</w:t>
+        <w:t>"</w:t>
+      </w:r>
+      <w:proofErr w:type="spellStart"/>
+      <w:r>
+        <w:rPr>
+          <w:lang w:val="de-DE"/>
+        </w:rPr>
+        <w:t>Menu_Type</w:t>
+      </w:r>
+      <w:proofErr w:type="spellEnd"/>
+      <w:r>
+        <w:rPr>
+          <w:lang w:val="de-DE"/>
+        </w:rPr>
+        <w:t>"</w:t>
       </w:r>
       <w:r>
         <w:rPr>
@@ -1428,19 +1705,41 @@
       </w:pPr>
       <w:r>
         <w:tab/>
-        <w:t>PRIMARY KEY("Dish_ID"),</w:t>
-      </w:r>
-    </w:p>
-    <w:p>
-      <w:pPr>
-        <w:pStyle w:val="Body"/>
-      </w:pPr>
-      <w:r>
-        <w:rPr>
-          <w:lang w:val="de-DE"/>
-        </w:rPr>
-        <w:tab/>
-        <w:t>FOREIGN KEY("Menu_Type") REFERENCES "Menu"("Type")</w:t>
+        <w:t>PRIMARY KEY("</w:t>
+      </w:r>
+      <w:proofErr w:type="spellStart"/>
+      <w:r>
+        <w:t>Dish_ID</w:t>
+      </w:r>
+      <w:proofErr w:type="spellEnd"/>
+      <w:r>
+        <w:t>"),</w:t>
+      </w:r>
+    </w:p>
+    <w:p>
+      <w:pPr>
+        <w:pStyle w:val="Body"/>
+      </w:pPr>
+      <w:r>
+        <w:rPr>
+          <w:lang w:val="de-DE"/>
+        </w:rPr>
+        <w:tab/>
+        <w:t>FOREIGN KEY("</w:t>
+      </w:r>
+      <w:proofErr w:type="spellStart"/>
+      <w:r>
+        <w:rPr>
+          <w:lang w:val="de-DE"/>
+        </w:rPr>
+        <w:t>Menu_Type</w:t>
+      </w:r>
+      <w:proofErr w:type="spellEnd"/>
+      <w:r>
+        <w:rPr>
+          <w:lang w:val="de-DE"/>
+        </w:rPr>
+        <w:t>") REFERENCES "Menu"("Type")</w:t>
       </w:r>
     </w:p>
     <w:p>
@@ -1535,7 +1834,15 @@
       </w:pPr>
       <w:r>
         <w:tab/>
-        <w:t>"User_ID"</w:t>
+        <w:t>"</w:t>
+      </w:r>
+      <w:proofErr w:type="spellStart"/>
+      <w:r>
+        <w:t>User_ID</w:t>
+      </w:r>
+      <w:proofErr w:type="spellEnd"/>
+      <w:r>
+        <w:t>"</w:t>
       </w:r>
       <w:r>
         <w:tab/>
@@ -1552,7 +1859,15 @@
       </w:pPr>
       <w:r>
         <w:tab/>
-        <w:t>"TableNo"</w:t>
+        <w:t>"</w:t>
+      </w:r>
+      <w:proofErr w:type="spellStart"/>
+      <w:r>
+        <w:t>TableNo</w:t>
+      </w:r>
+      <w:proofErr w:type="spellEnd"/>
+      <w:r>
+        <w:t>"</w:t>
       </w:r>
       <w:r>
         <w:tab/>
@@ -1565,16 +1880,40 @@
       </w:pPr>
       <w:r>
         <w:tab/>
-        <w:t>PRIMARY KEY("User_ID"),</w:t>
-      </w:r>
-    </w:p>
-    <w:p>
-      <w:pPr>
-        <w:pStyle w:val="Body"/>
-      </w:pPr>
-      <w:r>
-        <w:tab/>
-        <w:t>FOREIGN KEY("TableNo") REFERENCES "Table"("TableNo")</w:t>
+        <w:t>PRIMARY KEY("</w:t>
+      </w:r>
+      <w:proofErr w:type="spellStart"/>
+      <w:r>
+        <w:t>User_ID</w:t>
+      </w:r>
+      <w:proofErr w:type="spellEnd"/>
+      <w:r>
+        <w:t>"),</w:t>
+      </w:r>
+    </w:p>
+    <w:p>
+      <w:pPr>
+        <w:pStyle w:val="Body"/>
+      </w:pPr>
+      <w:r>
+        <w:tab/>
+        <w:t>FOREIGN KEY("</w:t>
+      </w:r>
+      <w:proofErr w:type="spellStart"/>
+      <w:r>
+        <w:t>TableNo</w:t>
+      </w:r>
+      <w:proofErr w:type="spellEnd"/>
+      <w:r>
+        <w:t>") REFERENCES "Table"("</w:t>
+      </w:r>
+      <w:proofErr w:type="spellStart"/>
+      <w:r>
+        <w:t>TableNo</w:t>
+      </w:r>
+      <w:proofErr w:type="spellEnd"/>
+      <w:r>
+        <w:t>")</w:t>
       </w:r>
     </w:p>
     <w:p>
@@ -1628,7 +1967,15 @@
       </w:pPr>
       <w:r>
         <w:tab/>
-        <w:t>"Order_ID"</w:t>
+        <w:t>"</w:t>
+      </w:r>
+      <w:proofErr w:type="spellStart"/>
+      <w:r>
+        <w:t>Order_ID</w:t>
+      </w:r>
+      <w:proofErr w:type="spellEnd"/>
+      <w:r>
+        <w:t>"</w:t>
       </w:r>
       <w:r>
         <w:tab/>
@@ -1648,7 +1995,15 @@
       </w:pPr>
       <w:r>
         <w:tab/>
-        <w:t>"User_ID"</w:t>
+        <w:t>"</w:t>
+      </w:r>
+      <w:proofErr w:type="spellStart"/>
+      <w:r>
+        <w:t>User_ID</w:t>
+      </w:r>
+      <w:proofErr w:type="spellEnd"/>
+      <w:r>
+        <w:t>"</w:t>
       </w:r>
       <w:r>
         <w:tab/>
@@ -1668,7 +2023,15 @@
       </w:pPr>
       <w:r>
         <w:tab/>
-        <w:t>"Date_Time" TIMESTAMP</w:t>
+        <w:t>"</w:t>
+      </w:r>
+      <w:proofErr w:type="spellStart"/>
+      <w:r>
+        <w:t>Date_Time</w:t>
+      </w:r>
+      <w:proofErr w:type="spellEnd"/>
+      <w:r>
+        <w:t>" TIMESTAMP</w:t>
       </w:r>
       <w:r>
         <w:tab/>
@@ -1681,16 +2044,32 @@
       </w:pPr>
       <w:r>
         <w:tab/>
-        <w:t>PRIMARY KEY("Order_ID"),</w:t>
-      </w:r>
-    </w:p>
-    <w:p>
-      <w:pPr>
-        <w:pStyle w:val="Body"/>
-      </w:pPr>
-      <w:r>
-        <w:tab/>
-        <w:t>FOREIGN KEY("User_ID") REFERENCES "User"("ID")</w:t>
+        <w:t>PRIMARY KEY("</w:t>
+      </w:r>
+      <w:proofErr w:type="spellStart"/>
+      <w:r>
+        <w:t>Order_ID</w:t>
+      </w:r>
+      <w:proofErr w:type="spellEnd"/>
+      <w:r>
+        <w:t>"),</w:t>
+      </w:r>
+    </w:p>
+    <w:p>
+      <w:pPr>
+        <w:pStyle w:val="Body"/>
+      </w:pPr>
+      <w:r>
+        <w:tab/>
+        <w:t>FOREIGN KEY("</w:t>
+      </w:r>
+      <w:proofErr w:type="spellStart"/>
+      <w:r>
+        <w:t>User_ID</w:t>
+      </w:r>
+      <w:proofErr w:type="spellEnd"/>
+      <w:r>
+        <w:t>") REFERENCES "User"("ID")</w:t>
       </w:r>
     </w:p>
     <w:p>
@@ -1762,12 +2141,26 @@
           <w:lang w:val="fr-FR"/>
         </w:rPr>
         <w:tab/>
-        <w:t>"Transaction_ID"</w:t>
-      </w:r>
+        <w:t>"</w:t>
+      </w:r>
+      <w:proofErr w:type="spellStart"/>
       <w:r>
         <w:rPr>
           <w:lang w:val="fr-FR"/>
         </w:rPr>
+        <w:t>Transaction_ID</w:t>
+      </w:r>
+      <w:proofErr w:type="spellEnd"/>
+      <w:r>
+        <w:rPr>
+          <w:lang w:val="fr-FR"/>
+        </w:rPr>
+        <w:t>"</w:t>
+      </w:r>
+      <w:r>
+        <w:rPr>
+          <w:lang w:val="fr-FR"/>
+        </w:rPr>
         <w:tab/>
       </w:r>
       <w:r>
@@ -1802,11 +2195,16 @@
         <w:tab/>
         <w:t>"</w:t>
       </w:r>
+      <w:proofErr w:type="spellStart"/>
       <w:r>
         <w:t>Date_</w:t>
       </w:r>
       <w:r>
-        <w:t>Time"</w:t>
+        <w:t>Time</w:t>
+      </w:r>
+      <w:proofErr w:type="spellEnd"/>
+      <w:r>
+        <w:t>"</w:t>
       </w:r>
       <w:r>
         <w:tab/>
@@ -1836,7 +2234,15 @@
       </w:pPr>
       <w:r>
         <w:tab/>
-        <w:t>PRIMARY KEY("Transaction_ID")</w:t>
+        <w:t>PRIMARY KEY("</w:t>
+      </w:r>
+      <w:proofErr w:type="spellStart"/>
+      <w:r>
+        <w:t>Transaction_ID</w:t>
+      </w:r>
+      <w:proofErr w:type="spellEnd"/>
+      <w:r>
+        <w:t>")</w:t>
       </w:r>
     </w:p>
     <w:p>
@@ -1869,7 +2275,15 @@
       </w:pPr>
       <w:r>
         <w:tab/>
-        <w:t>"User_ID"</w:t>
+        <w:t>"</w:t>
+      </w:r>
+      <w:proofErr w:type="spellStart"/>
+      <w:r>
+        <w:t>User_ID</w:t>
+      </w:r>
+      <w:proofErr w:type="spellEnd"/>
+      <w:r>
+        <w:t>"</w:t>
       </w:r>
       <w:r>
         <w:tab/>
@@ -1886,7 +2300,15 @@
       </w:pPr>
       <w:r>
         <w:tab/>
-        <w:t>"Review_ID"</w:t>
+        <w:t>"</w:t>
+      </w:r>
+      <w:proofErr w:type="spellStart"/>
+      <w:r>
+        <w:t>Review_ID</w:t>
+      </w:r>
+      <w:proofErr w:type="spellEnd"/>
+      <w:r>
+        <w:t>"</w:t>
       </w:r>
       <w:r>
         <w:tab/>
@@ -1931,7 +2353,15 @@
       </w:pPr>
       <w:r>
         <w:tab/>
-        <w:t>"Dish_ID"</w:t>
+        <w:t>"</w:t>
+      </w:r>
+      <w:proofErr w:type="spellStart"/>
+      <w:r>
+        <w:t>Dish_ID</w:t>
+      </w:r>
+      <w:proofErr w:type="spellEnd"/>
+      <w:r>
+        <w:t>"</w:t>
       </w:r>
       <w:r>
         <w:tab/>
@@ -1944,16 +2374,40 @@
       </w:pPr>
       <w:r>
         <w:tab/>
-        <w:t>PRIMARY KEY("User_ID", "Review_ID"),</w:t>
-      </w:r>
-    </w:p>
-    <w:p>
-      <w:pPr>
-        <w:pStyle w:val="Body"/>
-      </w:pPr>
-      <w:r>
-        <w:tab/>
-        <w:t>FOREIGN KEY("User_ID") REFERENCES "User"("ID")</w:t>
+        <w:t>PRIMARY KEY("</w:t>
+      </w:r>
+      <w:proofErr w:type="spellStart"/>
+      <w:r>
+        <w:t>User_ID</w:t>
+      </w:r>
+      <w:proofErr w:type="spellEnd"/>
+      <w:r>
+        <w:t>", "</w:t>
+      </w:r>
+      <w:proofErr w:type="spellStart"/>
+      <w:r>
+        <w:t>Review_ID</w:t>
+      </w:r>
+      <w:proofErr w:type="spellEnd"/>
+      <w:r>
+        <w:t>"),</w:t>
+      </w:r>
+    </w:p>
+    <w:p>
+      <w:pPr>
+        <w:pStyle w:val="Body"/>
+      </w:pPr>
+      <w:r>
+        <w:tab/>
+        <w:t>FOREIGN KEY("</w:t>
+      </w:r>
+      <w:proofErr w:type="spellStart"/>
+      <w:r>
+        <w:t>User_ID</w:t>
+      </w:r>
+      <w:proofErr w:type="spellEnd"/>
+      <w:r>
+        <w:t>") REFERENCES "User"("ID")</w:t>
       </w:r>
     </w:p>
     <w:p>
@@ -1998,7 +2452,23 @@
       </w:pPr>
       <w:r>
         <w:tab/>
-        <w:t>FOREIGN KEY("Dish_ID") REFERENCES "Dish"("Dish_ID")</w:t>
+        <w:t>FOREIGN KEY("</w:t>
+      </w:r>
+      <w:proofErr w:type="spellStart"/>
+      <w:r>
+        <w:t>Dish_ID</w:t>
+      </w:r>
+      <w:proofErr w:type="spellEnd"/>
+      <w:r>
+        <w:t>") REFERENCES "Dish"("</w:t>
+      </w:r>
+      <w:proofErr w:type="spellStart"/>
+      <w:r>
+        <w:t>Dish_ID</w:t>
+      </w:r>
+      <w:proofErr w:type="spellEnd"/>
+      <w:r>
+        <w:t>")</w:t>
       </w:r>
     </w:p>
     <w:p>
@@ -2124,7 +2594,21 @@
           <w:lang w:val="de-DE"/>
         </w:rPr>
         <w:tab/>
-        <w:t>"Exp_Date"</w:t>
+        <w:t>"</w:t>
+      </w:r>
+      <w:proofErr w:type="spellStart"/>
+      <w:r>
+        <w:rPr>
+          <w:lang w:val="de-DE"/>
+        </w:rPr>
+        <w:t>Exp_Date</w:t>
+      </w:r>
+      <w:proofErr w:type="spellEnd"/>
+      <w:r>
+        <w:rPr>
+          <w:lang w:val="de-DE"/>
+        </w:rPr>
+        <w:t>"</w:t>
       </w:r>
       <w:r>
         <w:rPr>
@@ -2162,12 +2646,26 @@
           <w:lang w:val="it-IT"/>
         </w:rPr>
         <w:tab/>
-        <w:t>"Quantity"</w:t>
-      </w:r>
+        <w:t>"</w:t>
+      </w:r>
+      <w:proofErr w:type="spellStart"/>
       <w:r>
         <w:rPr>
           <w:lang w:val="it-IT"/>
         </w:rPr>
+        <w:t>Quantity</w:t>
+      </w:r>
+      <w:proofErr w:type="spellEnd"/>
+      <w:r>
+        <w:rPr>
+          <w:lang w:val="it-IT"/>
+        </w:rPr>
+        <w:t>"</w:t>
+      </w:r>
+      <w:r>
+        <w:rPr>
+          <w:lang w:val="it-IT"/>
+        </w:rPr>
         <w:tab/>
         <w:t>NUMERIC (5,2)</w:t>
       </w:r>
@@ -2218,16 +2716,32 @@
         <w:pStyle w:val="Body"/>
       </w:pPr>
       <w:r>
-        <w:t>CREATE TABLE "Customer_Transaction"(</w:t>
-      </w:r>
-    </w:p>
-    <w:p>
-      <w:pPr>
-        <w:pStyle w:val="Body"/>
-      </w:pPr>
-      <w:r>
-        <w:tab/>
-        <w:t>"User_ID"</w:t>
+        <w:t>CREATE TABLE "</w:t>
+      </w:r>
+      <w:proofErr w:type="spellStart"/>
+      <w:r>
+        <w:t>Customer_Transaction</w:t>
+      </w:r>
+      <w:proofErr w:type="spellEnd"/>
+      <w:r>
+        <w:t>"(</w:t>
+      </w:r>
+    </w:p>
+    <w:p>
+      <w:pPr>
+        <w:pStyle w:val="Body"/>
+      </w:pPr>
+      <w:r>
+        <w:tab/>
+        <w:t>"</w:t>
+      </w:r>
+      <w:proofErr w:type="spellStart"/>
+      <w:r>
+        <w:t>User_ID</w:t>
+      </w:r>
+      <w:proofErr w:type="spellEnd"/>
+      <w:r>
+        <w:t>"</w:t>
       </w:r>
       <w:r>
         <w:tab/>
@@ -2252,19 +2766,21 @@
           <w:lang w:val="fr-FR"/>
         </w:rPr>
         <w:tab/>
-        <w:t>"Transaction_ID"</w:t>
-      </w:r>
+        <w:t>"</w:t>
+      </w:r>
+      <w:proofErr w:type="spellStart"/>
       <w:r>
         <w:rPr>
           <w:lang w:val="fr-FR"/>
         </w:rPr>
-        <w:tab/>
-      </w:r>
+        <w:t>Transaction_ID</w:t>
+      </w:r>
+      <w:proofErr w:type="spellEnd"/>
       <w:r>
         <w:rPr>
           <w:lang w:val="fr-FR"/>
         </w:rPr>
-        <w:tab/>
+        <w:t>"</w:t>
       </w:r>
       <w:r>
         <w:rPr>
@@ -2276,6 +2792,18 @@
         <w:rPr>
           <w:lang w:val="fr-FR"/>
         </w:rPr>
+        <w:tab/>
+      </w:r>
+      <w:r>
+        <w:rPr>
+          <w:lang w:val="fr-FR"/>
+        </w:rPr>
+        <w:tab/>
+      </w:r>
+      <w:r>
+        <w:rPr>
+          <w:lang w:val="fr-FR"/>
+        </w:rPr>
         <w:t>INT NOT NULL,</w:t>
       </w:r>
     </w:p>
@@ -2285,16 +2813,40 @@
       </w:pPr>
       <w:r>
         <w:tab/>
-        <w:t>PRIMARY KEY("User_ID", "Transaction_ID"),</w:t>
-      </w:r>
-    </w:p>
-    <w:p>
-      <w:pPr>
-        <w:pStyle w:val="Body"/>
-      </w:pPr>
-      <w:r>
-        <w:tab/>
-        <w:t>FOREIGN KEY("User_ID") REFERENCES "User"("ID")</w:t>
+        <w:t>PRIMARY KEY("</w:t>
+      </w:r>
+      <w:proofErr w:type="spellStart"/>
+      <w:r>
+        <w:t>User_ID</w:t>
+      </w:r>
+      <w:proofErr w:type="spellEnd"/>
+      <w:r>
+        <w:t>", "</w:t>
+      </w:r>
+      <w:proofErr w:type="spellStart"/>
+      <w:r>
+        <w:t>Transaction_ID</w:t>
+      </w:r>
+      <w:proofErr w:type="spellEnd"/>
+      <w:r>
+        <w:t>"),</w:t>
+      </w:r>
+    </w:p>
+    <w:p>
+      <w:pPr>
+        <w:pStyle w:val="Body"/>
+      </w:pPr>
+      <w:r>
+        <w:tab/>
+        <w:t>FOREIGN KEY("</w:t>
+      </w:r>
+      <w:proofErr w:type="spellStart"/>
+      <w:r>
+        <w:t>User_ID</w:t>
+      </w:r>
+      <w:proofErr w:type="spellEnd"/>
+      <w:r>
+        <w:t>") REFERENCES "User"("ID")</w:t>
       </w:r>
     </w:p>
     <w:p>
@@ -2339,11 +2891,27 @@
       </w:pPr>
       <w:r>
         <w:tab/>
-        <w:t>FOREIGN KEY("Transaction_ID")</w:t>
-      </w:r>
-      <w:r>
-        <w:tab/>
-        <w:t>REFERENCES "Transaction"("Transaction_ID")</w:t>
+        <w:t>FOREIGN KEY("</w:t>
+      </w:r>
+      <w:proofErr w:type="spellStart"/>
+      <w:r>
+        <w:t>Transaction_ID</w:t>
+      </w:r>
+      <w:proofErr w:type="spellEnd"/>
+      <w:r>
+        <w:t>")</w:t>
+      </w:r>
+      <w:r>
+        <w:tab/>
+        <w:t>REFERENCES "Transaction"("</w:t>
+      </w:r>
+      <w:proofErr w:type="spellStart"/>
+      <w:r>
+        <w:t>Transaction_ID</w:t>
+      </w:r>
+      <w:proofErr w:type="spellEnd"/>
+      <w:r>
+        <w:t>")</w:t>
       </w:r>
     </w:p>
     <w:p>
@@ -2408,16 +2976,32 @@
         <w:pStyle w:val="Body"/>
       </w:pPr>
       <w:r>
-        <w:t>CREATE TABLE "Order_Table"(</w:t>
-      </w:r>
-    </w:p>
-    <w:p>
-      <w:pPr>
-        <w:pStyle w:val="Body"/>
-      </w:pPr>
-      <w:r>
-        <w:tab/>
-        <w:t>"Order_ID"</w:t>
+        <w:t>CREATE TABLE "</w:t>
+      </w:r>
+      <w:proofErr w:type="spellStart"/>
+      <w:r>
+        <w:t>Order_Table</w:t>
+      </w:r>
+      <w:proofErr w:type="spellEnd"/>
+      <w:r>
+        <w:t>"(</w:t>
+      </w:r>
+    </w:p>
+    <w:p>
+      <w:pPr>
+        <w:pStyle w:val="Body"/>
+      </w:pPr>
+      <w:r>
+        <w:tab/>
+        <w:t>"</w:t>
+      </w:r>
+      <w:proofErr w:type="spellStart"/>
+      <w:r>
+        <w:t>Order_ID</w:t>
+      </w:r>
+      <w:proofErr w:type="spellEnd"/>
+      <w:r>
+        <w:t>"</w:t>
       </w:r>
       <w:r>
         <w:tab/>
@@ -2434,7 +3018,15 @@
       </w:pPr>
       <w:r>
         <w:tab/>
-        <w:t>"TableNo"</w:t>
+        <w:t>"</w:t>
+      </w:r>
+      <w:proofErr w:type="spellStart"/>
+      <w:r>
+        <w:t>TableNo</w:t>
+      </w:r>
+      <w:proofErr w:type="spellEnd"/>
+      <w:r>
+        <w:t>"</w:t>
       </w:r>
       <w:r>
         <w:tab/>
@@ -2447,16 +3039,48 @@
       </w:pPr>
       <w:r>
         <w:tab/>
-        <w:t>PRIMARY KEY("Order_ID", "TableNo"),</w:t>
-      </w:r>
-    </w:p>
-    <w:p>
-      <w:pPr>
-        <w:pStyle w:val="Body"/>
-      </w:pPr>
-      <w:r>
-        <w:tab/>
-        <w:t>FOREIGN KEY("Order_ID") REFERENCES "Order"("Order_ID")</w:t>
+        <w:t>PRIMARY KEY("</w:t>
+      </w:r>
+      <w:proofErr w:type="spellStart"/>
+      <w:r>
+        <w:t>Order_ID</w:t>
+      </w:r>
+      <w:proofErr w:type="spellEnd"/>
+      <w:r>
+        <w:t>", "</w:t>
+      </w:r>
+      <w:proofErr w:type="spellStart"/>
+      <w:r>
+        <w:t>TableNo</w:t>
+      </w:r>
+      <w:proofErr w:type="spellEnd"/>
+      <w:r>
+        <w:t>"),</w:t>
+      </w:r>
+    </w:p>
+    <w:p>
+      <w:pPr>
+        <w:pStyle w:val="Body"/>
+      </w:pPr>
+      <w:r>
+        <w:tab/>
+        <w:t>FOREIGN KEY("</w:t>
+      </w:r>
+      <w:proofErr w:type="spellStart"/>
+      <w:r>
+        <w:t>Order_ID</w:t>
+      </w:r>
+      <w:proofErr w:type="spellEnd"/>
+      <w:r>
+        <w:t>") REFERENCES "Order"("</w:t>
+      </w:r>
+      <w:proofErr w:type="spellStart"/>
+      <w:r>
+        <w:t>Order_ID</w:t>
+      </w:r>
+      <w:proofErr w:type="spellEnd"/>
+      <w:r>
+        <w:t>")</w:t>
       </w:r>
     </w:p>
     <w:p>
@@ -2489,7 +3113,23 @@
       </w:pPr>
       <w:r>
         <w:tab/>
-        <w:t>FOREIGN KEY("TableNo") REFERENCES "Table"("TableNo")</w:t>
+        <w:t>FOREIGN KEY("</w:t>
+      </w:r>
+      <w:proofErr w:type="spellStart"/>
+      <w:r>
+        <w:t>TableNo</w:t>
+      </w:r>
+      <w:proofErr w:type="spellEnd"/>
+      <w:r>
+        <w:t>") REFERENCES "Table"("</w:t>
+      </w:r>
+      <w:proofErr w:type="spellStart"/>
+      <w:r>
+        <w:t>TableNo</w:t>
+      </w:r>
+      <w:proofErr w:type="spellEnd"/>
+      <w:r>
+        <w:t>")</w:t>
       </w:r>
     </w:p>
     <w:p>
@@ -2534,16 +3174,32 @@
         <w:pStyle w:val="Body"/>
       </w:pPr>
       <w:r>
-        <w:t>CREATE TABLE "Online_Order"(</w:t>
-      </w:r>
-    </w:p>
-    <w:p>
-      <w:pPr>
-        <w:pStyle w:val="Body"/>
-      </w:pPr>
-      <w:r>
-        <w:tab/>
-        <w:t>"Order_ID"</w:t>
+        <w:t>CREATE TABLE "</w:t>
+      </w:r>
+      <w:proofErr w:type="spellStart"/>
+      <w:r>
+        <w:t>Online_Order</w:t>
+      </w:r>
+      <w:proofErr w:type="spellEnd"/>
+      <w:r>
+        <w:t>"(</w:t>
+      </w:r>
+    </w:p>
+    <w:p>
+      <w:pPr>
+        <w:pStyle w:val="Body"/>
+      </w:pPr>
+      <w:r>
+        <w:tab/>
+        <w:t>"</w:t>
+      </w:r>
+      <w:proofErr w:type="spellStart"/>
+      <w:r>
+        <w:t>Order_ID</w:t>
+      </w:r>
+      <w:proofErr w:type="spellEnd"/>
+      <w:r>
+        <w:t>"</w:t>
       </w:r>
       <w:r>
         <w:tab/>
@@ -2572,20 +3228,44 @@
       </w:pPr>
       <w:r>
         <w:tab/>
-        <w:t>PRIMARY KEY("Order_ID"),</w:t>
-      </w:r>
-    </w:p>
-    <w:p>
-      <w:pPr>
-        <w:pStyle w:val="Body"/>
-      </w:pPr>
-      <w:r>
-        <w:tab/>
-        <w:t>FOREIGN KEY("Order_ID")</w:t>
-      </w:r>
-      <w:r>
-        <w:tab/>
-        <w:t>REFERENCES "Order"("Order_ID")</w:t>
+        <w:t>PRIMARY KEY("</w:t>
+      </w:r>
+      <w:proofErr w:type="spellStart"/>
+      <w:r>
+        <w:t>Order_ID</w:t>
+      </w:r>
+      <w:proofErr w:type="spellEnd"/>
+      <w:r>
+        <w:t>"),</w:t>
+      </w:r>
+    </w:p>
+    <w:p>
+      <w:pPr>
+        <w:pStyle w:val="Body"/>
+      </w:pPr>
+      <w:r>
+        <w:tab/>
+        <w:t>FOREIGN KEY("</w:t>
+      </w:r>
+      <w:proofErr w:type="spellStart"/>
+      <w:r>
+        <w:t>Order_ID</w:t>
+      </w:r>
+      <w:proofErr w:type="spellEnd"/>
+      <w:r>
+        <w:t>")</w:t>
+      </w:r>
+      <w:r>
+        <w:tab/>
+        <w:t>REFERENCES "Order"("</w:t>
+      </w:r>
+      <w:proofErr w:type="spellStart"/>
+      <w:r>
+        <w:t>Order_ID</w:t>
+      </w:r>
+      <w:proofErr w:type="spellEnd"/>
+      <w:r>
+        <w:t>")</w:t>
       </w:r>
     </w:p>
     <w:p>
@@ -2705,22 +3385,38 @@
         <w:pStyle w:val="Body"/>
       </w:pPr>
       <w:r>
-        <w:t>CREATE TABLE "In</w:t>
+        <w:t>CREATE TABLE "</w:t>
+      </w:r>
+      <w:proofErr w:type="spellStart"/>
+      <w:r>
+        <w:t>In</w:t>
       </w:r>
       <w:r>
         <w:t>_</w:t>
       </w:r>
       <w:r>
-        <w:t>Store_Order"(</w:t>
-      </w:r>
-    </w:p>
-    <w:p>
-      <w:pPr>
-        <w:pStyle w:val="Body"/>
-      </w:pPr>
-      <w:r>
-        <w:tab/>
-        <w:t>"Order_ID"</w:t>
+        <w:t>Store_Order</w:t>
+      </w:r>
+      <w:proofErr w:type="spellEnd"/>
+      <w:r>
+        <w:t>"(</w:t>
+      </w:r>
+    </w:p>
+    <w:p>
+      <w:pPr>
+        <w:pStyle w:val="Body"/>
+      </w:pPr>
+      <w:r>
+        <w:tab/>
+        <w:t>"</w:t>
+      </w:r>
+      <w:proofErr w:type="spellStart"/>
+      <w:r>
+        <w:t>Order_ID</w:t>
+      </w:r>
+      <w:proofErr w:type="spellEnd"/>
+      <w:r>
+        <w:t>"</w:t>
       </w:r>
       <w:r>
         <w:tab/>
@@ -2736,7 +3432,15 @@
       </w:pPr>
       <w:r>
         <w:tab/>
-        <w:t>"waiter_ID"</w:t>
+        <w:t>"</w:t>
+      </w:r>
+      <w:proofErr w:type="spellStart"/>
+      <w:r>
+        <w:t>waiter_ID</w:t>
+      </w:r>
+      <w:proofErr w:type="spellEnd"/>
+      <w:r>
+        <w:t>"</w:t>
       </w:r>
       <w:r>
         <w:tab/>
@@ -2752,20 +3456,44 @@
       </w:pPr>
       <w:r>
         <w:tab/>
-        <w:t>PRIMARY KEY("Order_ID"),</w:t>
-      </w:r>
-    </w:p>
-    <w:p>
-      <w:pPr>
-        <w:pStyle w:val="Body"/>
-      </w:pPr>
-      <w:r>
-        <w:tab/>
-        <w:t>FOREIGN KEY("Order_ID")</w:t>
-      </w:r>
-      <w:r>
-        <w:tab/>
-        <w:t>REFERENCES "Order"("Order_ID")</w:t>
+        <w:t>PRIMARY KEY("</w:t>
+      </w:r>
+      <w:proofErr w:type="spellStart"/>
+      <w:r>
+        <w:t>Order_ID</w:t>
+      </w:r>
+      <w:proofErr w:type="spellEnd"/>
+      <w:r>
+        <w:t>"),</w:t>
+      </w:r>
+    </w:p>
+    <w:p>
+      <w:pPr>
+        <w:pStyle w:val="Body"/>
+      </w:pPr>
+      <w:r>
+        <w:tab/>
+        <w:t>FOREIGN KEY("</w:t>
+      </w:r>
+      <w:proofErr w:type="spellStart"/>
+      <w:r>
+        <w:t>Order_ID</w:t>
+      </w:r>
+      <w:proofErr w:type="spellEnd"/>
+      <w:r>
+        <w:t>")</w:t>
+      </w:r>
+      <w:r>
+        <w:tab/>
+        <w:t>REFERENCES "Order"("</w:t>
+      </w:r>
+      <w:proofErr w:type="spellStart"/>
+      <w:r>
+        <w:t>Order_ID</w:t>
+      </w:r>
+      <w:proofErr w:type="spellEnd"/>
+      <w:r>
+        <w:t>")</w:t>
       </w:r>
     </w:p>
     <w:p>
@@ -2810,7 +3538,15 @@
       </w:pPr>
       <w:r>
         <w:tab/>
-        <w:t>FOREIGN KEY("waiter_ID") REFERENCES "User"("ID")</w:t>
+        <w:t>FOREIGN KEY("</w:t>
+      </w:r>
+      <w:proofErr w:type="spellStart"/>
+      <w:r>
+        <w:t>waiter_ID</w:t>
+      </w:r>
+      <w:proofErr w:type="spellEnd"/>
+      <w:r>
+        <w:t>") REFERENCES "User"("ID")</w:t>
       </w:r>
     </w:p>
     <w:p>
@@ -2875,7 +3611,15 @@
         <w:pStyle w:val="Body"/>
       </w:pPr>
       <w:r>
-        <w:t>CREATE TABLE "Order_Transaction"(</w:t>
+        <w:t>CREATE TABLE "</w:t>
+      </w:r>
+      <w:proofErr w:type="spellStart"/>
+      <w:r>
+        <w:t>Order_Transaction</w:t>
+      </w:r>
+      <w:proofErr w:type="spellEnd"/>
+      <w:r>
+        <w:t>"(</w:t>
       </w:r>
     </w:p>
     <w:p>
@@ -2887,12 +3631,26 @@
           <w:lang w:val="fr-FR"/>
         </w:rPr>
         <w:tab/>
-        <w:t>"Transaction_ID"</w:t>
-      </w:r>
+        <w:t>"</w:t>
+      </w:r>
+      <w:proofErr w:type="spellStart"/>
       <w:r>
         <w:rPr>
           <w:lang w:val="fr-FR"/>
         </w:rPr>
+        <w:t>Transaction_ID</w:t>
+      </w:r>
+      <w:proofErr w:type="spellEnd"/>
+      <w:r>
+        <w:rPr>
+          <w:lang w:val="fr-FR"/>
+        </w:rPr>
+        <w:t>"</w:t>
+      </w:r>
+      <w:r>
+        <w:rPr>
+          <w:lang w:val="fr-FR"/>
+        </w:rPr>
         <w:tab/>
         <w:t>INT NOT NULL,</w:t>
       </w:r>
@@ -2903,7 +3661,15 @@
       </w:pPr>
       <w:r>
         <w:tab/>
-        <w:t>"Order_ID"</w:t>
+        <w:t>"</w:t>
+      </w:r>
+      <w:proofErr w:type="spellStart"/>
+      <w:r>
+        <w:t>Order_ID</w:t>
+      </w:r>
+      <w:proofErr w:type="spellEnd"/>
+      <w:r>
+        <w:t>"</w:t>
       </w:r>
       <w:r>
         <w:tab/>
@@ -2922,16 +3688,48 @@
       </w:pPr>
       <w:r>
         <w:tab/>
-        <w:t>PRIMARY KEY("Transaction_ID", "Order_ID"),</w:t>
-      </w:r>
-    </w:p>
-    <w:p>
-      <w:pPr>
-        <w:pStyle w:val="Body"/>
-      </w:pPr>
-      <w:r>
-        <w:tab/>
-        <w:t>FOREIGN KEY("Transaction_ID") REFERENCES "Transaction"("Transaction_ID")</w:t>
+        <w:t>PRIMARY KEY("</w:t>
+      </w:r>
+      <w:proofErr w:type="spellStart"/>
+      <w:r>
+        <w:t>Transaction_ID</w:t>
+      </w:r>
+      <w:proofErr w:type="spellEnd"/>
+      <w:r>
+        <w:t>", "</w:t>
+      </w:r>
+      <w:proofErr w:type="spellStart"/>
+      <w:r>
+        <w:t>Order_ID</w:t>
+      </w:r>
+      <w:proofErr w:type="spellEnd"/>
+      <w:r>
+        <w:t>"),</w:t>
+      </w:r>
+    </w:p>
+    <w:p>
+      <w:pPr>
+        <w:pStyle w:val="Body"/>
+      </w:pPr>
+      <w:r>
+        <w:tab/>
+        <w:t>FOREIGN KEY("</w:t>
+      </w:r>
+      <w:proofErr w:type="spellStart"/>
+      <w:r>
+        <w:t>Transaction_ID</w:t>
+      </w:r>
+      <w:proofErr w:type="spellEnd"/>
+      <w:r>
+        <w:t>") REFERENCES "Transaction"("</w:t>
+      </w:r>
+      <w:proofErr w:type="spellStart"/>
+      <w:r>
+        <w:t>Transaction_ID</w:t>
+      </w:r>
+      <w:proofErr w:type="spellEnd"/>
+      <w:r>
+        <w:t>")</w:t>
       </w:r>
     </w:p>
     <w:p>
@@ -2976,7 +3774,23 @@
       </w:pPr>
       <w:r>
         <w:tab/>
-        <w:t>FOREIGN KEY("Order_ID") REFERENCES "Order"("Order_ID")</w:t>
+        <w:t>FOREIGN KEY("</w:t>
+      </w:r>
+      <w:proofErr w:type="spellStart"/>
+      <w:r>
+        <w:t>Order_ID</w:t>
+      </w:r>
+      <w:proofErr w:type="spellEnd"/>
+      <w:r>
+        <w:t>") REFERENCES "Order"("</w:t>
+      </w:r>
+      <w:proofErr w:type="spellStart"/>
+      <w:r>
+        <w:t>Order_ID</w:t>
+      </w:r>
+      <w:proofErr w:type="spellEnd"/>
+      <w:r>
+        <w:t>")</w:t>
       </w:r>
     </w:p>
     <w:p>
@@ -3036,16 +3850,32 @@
         <w:pStyle w:val="Body"/>
       </w:pPr>
       <w:r>
-        <w:t>CREATE TABLE "Order_Dish"(</w:t>
-      </w:r>
-    </w:p>
-    <w:p>
-      <w:pPr>
-        <w:pStyle w:val="Body"/>
-      </w:pPr>
-      <w:r>
-        <w:tab/>
-        <w:t>"Dish_ID"</w:t>
+        <w:t>CREATE TABLE "</w:t>
+      </w:r>
+      <w:proofErr w:type="spellStart"/>
+      <w:r>
+        <w:t>Order_Dish</w:t>
+      </w:r>
+      <w:proofErr w:type="spellEnd"/>
+      <w:r>
+        <w:t>"(</w:t>
+      </w:r>
+    </w:p>
+    <w:p>
+      <w:pPr>
+        <w:pStyle w:val="Body"/>
+      </w:pPr>
+      <w:r>
+        <w:tab/>
+        <w:t>"</w:t>
+      </w:r>
+      <w:proofErr w:type="spellStart"/>
+      <w:r>
+        <w:t>Dish_ID</w:t>
+      </w:r>
+      <w:proofErr w:type="spellEnd"/>
+      <w:r>
+        <w:t>"</w:t>
       </w:r>
       <w:r>
         <w:tab/>
@@ -3062,7 +3892,15 @@
       </w:pPr>
       <w:r>
         <w:tab/>
-        <w:t>"Order_ID"</w:t>
+        <w:t>"</w:t>
+      </w:r>
+      <w:proofErr w:type="spellStart"/>
+      <w:r>
+        <w:t>Order_ID</w:t>
+      </w:r>
+      <w:proofErr w:type="spellEnd"/>
+      <w:r>
+        <w:t>"</w:t>
       </w:r>
       <w:r>
         <w:tab/>
@@ -3079,7 +3917,23 @@
       </w:pPr>
       <w:r>
         <w:tab/>
-        <w:t>PRIMARY KEY("Dish_ID", "Order_ID"),</w:t>
+        <w:t>PRIMARY KEY("</w:t>
+      </w:r>
+      <w:proofErr w:type="spellStart"/>
+      <w:r>
+        <w:t>Dish_ID</w:t>
+      </w:r>
+      <w:proofErr w:type="spellEnd"/>
+      <w:r>
+        <w:t>", "</w:t>
+      </w:r>
+      <w:proofErr w:type="spellStart"/>
+      <w:r>
+        <w:t>Order_ID</w:t>
+      </w:r>
+      <w:proofErr w:type="spellEnd"/>
+      <w:r>
+        <w:t>"),</w:t>
       </w:r>
     </w:p>
     <w:p>
@@ -3092,7 +3946,23 @@
       </w:r>
       <w:r>
         <w:tab/>
-        <w:t>("Dish_ID") REFERENCES "Dish"("Dish_ID")</w:t>
+        <w:t>("</w:t>
+      </w:r>
+      <w:proofErr w:type="spellStart"/>
+      <w:r>
+        <w:t>Dish_ID</w:t>
+      </w:r>
+      <w:proofErr w:type="spellEnd"/>
+      <w:r>
+        <w:t>") REFERENCES "Dish"("</w:t>
+      </w:r>
+      <w:proofErr w:type="spellStart"/>
+      <w:r>
+        <w:t>Dish_ID</w:t>
+      </w:r>
+      <w:proofErr w:type="spellEnd"/>
+      <w:r>
+        <w:t>")</w:t>
       </w:r>
     </w:p>
     <w:p>
@@ -3137,7 +4007,23 @@
       </w:pPr>
       <w:r>
         <w:tab/>
-        <w:t>FOREIGN KEY ("Order_ID") REFERENCES "Order"("Order_ID")</w:t>
+        <w:t>FOREIGN KEY ("</w:t>
+      </w:r>
+      <w:proofErr w:type="spellStart"/>
+      <w:r>
+        <w:t>Order_ID</w:t>
+      </w:r>
+      <w:proofErr w:type="spellEnd"/>
+      <w:r>
+        <w:t>") REFERENCES "Order"("</w:t>
+      </w:r>
+      <w:proofErr w:type="spellStart"/>
+      <w:r>
+        <w:t>Order_ID</w:t>
+      </w:r>
+      <w:proofErr w:type="spellEnd"/>
+      <w:r>
+        <w:t>")</w:t>
       </w:r>
     </w:p>
     <w:p>
@@ -3202,16 +4088,32 @@
         <w:pStyle w:val="Body"/>
       </w:pPr>
       <w:r>
-        <w:t>CREATE TABLE "Dish_Ingredient"(</w:t>
-      </w:r>
-    </w:p>
-    <w:p>
-      <w:pPr>
-        <w:pStyle w:val="Body"/>
-      </w:pPr>
-      <w:r>
-        <w:tab/>
-        <w:t>"Dish_ID"</w:t>
+        <w:t>CREATE TABLE "</w:t>
+      </w:r>
+      <w:proofErr w:type="spellStart"/>
+      <w:r>
+        <w:t>Dish_Ingredient</w:t>
+      </w:r>
+      <w:proofErr w:type="spellEnd"/>
+      <w:r>
+        <w:t>"(</w:t>
+      </w:r>
+    </w:p>
+    <w:p>
+      <w:pPr>
+        <w:pStyle w:val="Body"/>
+      </w:pPr>
+      <w:r>
+        <w:tab/>
+        <w:t>"</w:t>
+      </w:r>
+      <w:proofErr w:type="spellStart"/>
+      <w:r>
+        <w:t>Dish_ID</w:t>
+      </w:r>
+      <w:proofErr w:type="spellEnd"/>
+      <w:r>
+        <w:t>"</w:t>
       </w:r>
       <w:r>
         <w:tab/>
@@ -3227,7 +4129,21 @@
           <w:lang w:val="de-DE"/>
         </w:rPr>
         <w:tab/>
-        <w:t>"Ing_Name"</w:t>
+        <w:t>"</w:t>
+      </w:r>
+      <w:proofErr w:type="spellStart"/>
+      <w:r>
+        <w:rPr>
+          <w:lang w:val="de-DE"/>
+        </w:rPr>
+        <w:t>Ing_Name</w:t>
+      </w:r>
+      <w:proofErr w:type="spellEnd"/>
+      <w:r>
+        <w:rPr>
+          <w:lang w:val="de-DE"/>
+        </w:rPr>
+        <w:t>"</w:t>
       </w:r>
       <w:r>
         <w:rPr>
@@ -3243,20 +4159,52 @@
       </w:pPr>
       <w:r>
         <w:tab/>
-        <w:t>PRIMARY KEY("Dish_ID", "Ing_Name"),</w:t>
-      </w:r>
-    </w:p>
-    <w:p>
-      <w:pPr>
-        <w:pStyle w:val="Body"/>
-      </w:pPr>
-      <w:r>
-        <w:tab/>
-        <w:t>FOREIGN KEY("Dish_ID")</w:t>
-      </w:r>
-      <w:r>
-        <w:tab/>
-        <w:t>REFERENCES "Dish"("Dish_ID")</w:t>
+        <w:t>PRIMARY KEY("</w:t>
+      </w:r>
+      <w:proofErr w:type="spellStart"/>
+      <w:r>
+        <w:t>Dish_ID</w:t>
+      </w:r>
+      <w:proofErr w:type="spellEnd"/>
+      <w:r>
+        <w:t>", "</w:t>
+      </w:r>
+      <w:proofErr w:type="spellStart"/>
+      <w:r>
+        <w:t>Ing_Name</w:t>
+      </w:r>
+      <w:proofErr w:type="spellEnd"/>
+      <w:r>
+        <w:t>"),</w:t>
+      </w:r>
+    </w:p>
+    <w:p>
+      <w:pPr>
+        <w:pStyle w:val="Body"/>
+      </w:pPr>
+      <w:r>
+        <w:tab/>
+        <w:t>FOREIGN KEY("</w:t>
+      </w:r>
+      <w:proofErr w:type="spellStart"/>
+      <w:r>
+        <w:t>Dish_ID</w:t>
+      </w:r>
+      <w:proofErr w:type="spellEnd"/>
+      <w:r>
+        <w:t>")</w:t>
+      </w:r>
+      <w:r>
+        <w:tab/>
+        <w:t>REFERENCES "Dish"("</w:t>
+      </w:r>
+      <w:proofErr w:type="spellStart"/>
+      <w:r>
+        <w:t>Dish_ID</w:t>
+      </w:r>
+      <w:proofErr w:type="spellEnd"/>
+      <w:r>
+        <w:t>")</w:t>
       </w:r>
     </w:p>
     <w:p>
@@ -3304,14 +4252,42 @@
           <w:lang w:val="de-DE"/>
         </w:rPr>
         <w:tab/>
-        <w:t>FOREIGN KEY("Ing_Name")</w:t>
-      </w:r>
-      <w:r>
-        <w:rPr>
-          <w:lang w:val="de-DE"/>
-        </w:rPr>
-        <w:tab/>
-        <w:t>REFERENCES "Ingredient"("Name")</w:t>
+        <w:t>FOREIGN KEY("</w:t>
+      </w:r>
+      <w:proofErr w:type="spellStart"/>
+      <w:r>
+        <w:rPr>
+          <w:lang w:val="de-DE"/>
+        </w:rPr>
+        <w:t>Ing_Name</w:t>
+      </w:r>
+      <w:proofErr w:type="spellEnd"/>
+      <w:r>
+        <w:rPr>
+          <w:lang w:val="de-DE"/>
+        </w:rPr>
+        <w:t>")</w:t>
+      </w:r>
+      <w:r>
+        <w:rPr>
+          <w:lang w:val="de-DE"/>
+        </w:rPr>
+        <w:tab/>
+        <w:t>REFERENCES "</w:t>
+      </w:r>
+      <w:proofErr w:type="spellStart"/>
+      <w:r>
+        <w:rPr>
+          <w:lang w:val="de-DE"/>
+        </w:rPr>
+        <w:t>Ingredient</w:t>
+      </w:r>
+      <w:proofErr w:type="spellEnd"/>
+      <w:r>
+        <w:rPr>
+          <w:lang w:val="de-DE"/>
+        </w:rPr>
+        <w:t>"("Name")</w:t>
       </w:r>
     </w:p>
     <w:p>
@@ -3387,19 +4363,41 @@
         <w:pStyle w:val="Body"/>
       </w:pPr>
       <w:r>
-        <w:t>CREATE TABLE "Ingredient_Supplier"(</w:t>
-      </w:r>
-    </w:p>
-    <w:p>
-      <w:pPr>
-        <w:pStyle w:val="Body"/>
-      </w:pPr>
-      <w:r>
-        <w:rPr>
-          <w:lang w:val="de-DE"/>
-        </w:rPr>
-        <w:tab/>
-        <w:t>"Supplier"</w:t>
+        <w:t>CREATE TABLE "</w:t>
+      </w:r>
+      <w:proofErr w:type="spellStart"/>
+      <w:r>
+        <w:t>Ingredient_Supplier</w:t>
+      </w:r>
+      <w:proofErr w:type="spellEnd"/>
+      <w:r>
+        <w:t>"(</w:t>
+      </w:r>
+    </w:p>
+    <w:p>
+      <w:pPr>
+        <w:pStyle w:val="Body"/>
+      </w:pPr>
+      <w:r>
+        <w:rPr>
+          <w:lang w:val="de-DE"/>
+        </w:rPr>
+        <w:tab/>
+        <w:t>"</w:t>
+      </w:r>
+      <w:proofErr w:type="spellStart"/>
+      <w:r>
+        <w:rPr>
+          <w:lang w:val="de-DE"/>
+        </w:rPr>
+        <w:t>Supplier</w:t>
+      </w:r>
+      <w:proofErr w:type="spellEnd"/>
+      <w:r>
+        <w:rPr>
+          <w:lang w:val="de-DE"/>
+        </w:rPr>
+        <w:t>"</w:t>
       </w:r>
       <w:r>
         <w:rPr>
@@ -3425,7 +4423,21 @@
           <w:lang w:val="de-DE"/>
         </w:rPr>
         <w:tab/>
-        <w:t>"Ing_Name"</w:t>
+        <w:t>"</w:t>
+      </w:r>
+      <w:proofErr w:type="spellStart"/>
+      <w:r>
+        <w:rPr>
+          <w:lang w:val="de-DE"/>
+        </w:rPr>
+        <w:t>Ing_Name</w:t>
+      </w:r>
+      <w:proofErr w:type="spellEnd"/>
+      <w:r>
+        <w:rPr>
+          <w:lang w:val="de-DE"/>
+        </w:rPr>
+        <w:t>"</w:t>
       </w:r>
       <w:r>
         <w:rPr>
@@ -3441,19 +4453,55 @@
       </w:pPr>
       <w:r>
         <w:tab/>
-        <w:t>PRIMARY KEY("Supplier", "Ing_Name"),</w:t>
-      </w:r>
-    </w:p>
-    <w:p>
-      <w:pPr>
-        <w:pStyle w:val="Body"/>
-      </w:pPr>
-      <w:r>
-        <w:rPr>
-          <w:lang w:val="de-DE"/>
-        </w:rPr>
-        <w:tab/>
-        <w:t>FOREIGN KEY("Ing_Name") REFERENCES "Ingredient"("Name")</w:t>
+        <w:t>PRIMARY KEY("Supplier", "</w:t>
+      </w:r>
+      <w:proofErr w:type="spellStart"/>
+      <w:r>
+        <w:t>Ing_Name</w:t>
+      </w:r>
+      <w:proofErr w:type="spellEnd"/>
+      <w:r>
+        <w:t>"),</w:t>
+      </w:r>
+    </w:p>
+    <w:p>
+      <w:pPr>
+        <w:pStyle w:val="Body"/>
+      </w:pPr>
+      <w:r>
+        <w:rPr>
+          <w:lang w:val="de-DE"/>
+        </w:rPr>
+        <w:tab/>
+        <w:t>FOREIGN KEY("</w:t>
+      </w:r>
+      <w:proofErr w:type="spellStart"/>
+      <w:r>
+        <w:rPr>
+          <w:lang w:val="de-DE"/>
+        </w:rPr>
+        <w:t>Ing_Name</w:t>
+      </w:r>
+      <w:proofErr w:type="spellEnd"/>
+      <w:r>
+        <w:rPr>
+          <w:lang w:val="de-DE"/>
+        </w:rPr>
+        <w:t>") REFERENCES "</w:t>
+      </w:r>
+      <w:proofErr w:type="spellStart"/>
+      <w:r>
+        <w:rPr>
+          <w:lang w:val="de-DE"/>
+        </w:rPr>
+        <w:t>Ingredient</w:t>
+      </w:r>
+      <w:proofErr w:type="spellEnd"/>
+      <w:r>
+        <w:rPr>
+          <w:lang w:val="de-DE"/>
+        </w:rPr>
+        <w:t>"("Name")</w:t>
       </w:r>
     </w:p>
     <w:p>
@@ -3495,12 +4543,220 @@
     <w:p>
       <w:pPr>
         <w:pStyle w:val="Body"/>
-      </w:pPr>
-      <w:r>
         <w:rPr>
           <w:lang w:val="it-IT"/>
         </w:rPr>
+      </w:pPr>
+      <w:r>
+        <w:rPr>
+          <w:lang w:val="it-IT"/>
+        </w:rPr>
         <w:t>);</w:t>
+      </w:r>
+    </w:p>
+    <w:p>
+      <w:pPr>
+        <w:pStyle w:val="Body"/>
+        <w:rPr>
+          <w:lang w:val="it-IT"/>
+        </w:rPr>
+      </w:pPr>
+    </w:p>
+    <w:p>
+      <w:pPr>
+        <w:pStyle w:val="Body"/>
+        <w:rPr>
+          <w:lang w:val="it-IT"/>
+        </w:rPr>
+      </w:pPr>
+    </w:p>
+    <w:p>
+      <w:pPr>
+        <w:pStyle w:val="Body"/>
+        <w:rPr>
+          <w:lang w:val="it-IT"/>
+        </w:rPr>
+      </w:pPr>
+    </w:p>
+    <w:p>
+      <w:pPr>
+        <w:pStyle w:val="Body"/>
+      </w:pPr>
+      <w:r>
+        <w:t>CREATE FUNCTION test()</w:t>
+      </w:r>
+    </w:p>
+    <w:p>
+      <w:pPr>
+        <w:pStyle w:val="Body"/>
+      </w:pPr>
+      <w:r>
+        <w:t>RETURNS Table ("</w:t>
+      </w:r>
+      <w:proofErr w:type="spellStart"/>
+      <w:r>
+        <w:t>User_ID</w:t>
+      </w:r>
+      <w:proofErr w:type="spellEnd"/>
+      <w:r>
+        <w:t>" int, "</w:t>
+      </w:r>
+      <w:proofErr w:type="spellStart"/>
+      <w:r>
+        <w:t>TableNo</w:t>
+      </w:r>
+      <w:proofErr w:type="spellEnd"/>
+      <w:r>
+        <w:t>" int, "ID" int, "Username" varchar, "Password" varchar, "FirstName" varchar, "</w:t>
+      </w:r>
+      <w:proofErr w:type="spellStart"/>
+      <w:r>
+        <w:t>MiddleName</w:t>
+      </w:r>
+      <w:proofErr w:type="spellEnd"/>
+      <w:r>
+        <w:t>" varchar, "</w:t>
+      </w:r>
+      <w:proofErr w:type="spellStart"/>
+      <w:r>
+        <w:t>LastName</w:t>
+      </w:r>
+      <w:proofErr w:type="spellEnd"/>
+      <w:r>
+        <w:t>" varchar, "</w:t>
+      </w:r>
+      <w:proofErr w:type="spellStart"/>
+      <w:r>
+        <w:t>GivenName</w:t>
+      </w:r>
+      <w:proofErr w:type="spellEnd"/>
+      <w:r>
+        <w:t>" varchar, "Addr1" varchar, "Addr2" varchar, "Province" varchar, "</w:t>
+      </w:r>
+      <w:proofErr w:type="spellStart"/>
+      <w:r>
+        <w:t>PostalCode</w:t>
+      </w:r>
+      <w:proofErr w:type="spellEnd"/>
+      <w:r>
+        <w:t>" varchar, "Sex" varchar, "Phone" varchar, "DOB" date, "Email" varchar)</w:t>
+      </w:r>
+    </w:p>
+    <w:p>
+      <w:pPr>
+        <w:pStyle w:val="Body"/>
+      </w:pPr>
+      <w:r>
+        <w:t>AS $$</w:t>
+      </w:r>
+    </w:p>
+    <w:p>
+      <w:pPr>
+        <w:pStyle w:val="Body"/>
+      </w:pPr>
+      <w:r>
+        <w:t xml:space="preserve">  SELECT *</w:t>
+      </w:r>
+    </w:p>
+    <w:p>
+      <w:pPr>
+        <w:pStyle w:val="Body"/>
+      </w:pPr>
+      <w:r>
+        <w:t xml:space="preserve">  FROM "Customer" AS c INNER JOIN "User" AS u ON c."</w:t>
+      </w:r>
+      <w:proofErr w:type="spellStart"/>
+      <w:r>
+        <w:t>User_ID</w:t>
+      </w:r>
+      <w:proofErr w:type="spellEnd"/>
+      <w:r>
+        <w:t xml:space="preserve">" = </w:t>
+      </w:r>
+      <w:proofErr w:type="spellStart"/>
+      <w:r>
+        <w:t>u."ID</w:t>
+      </w:r>
+      <w:proofErr w:type="spellEnd"/>
+      <w:r>
+        <w:t>"</w:t>
+      </w:r>
+    </w:p>
+    <w:p>
+      <w:pPr>
+        <w:pStyle w:val="Body"/>
+      </w:pPr>
+      <w:r>
+        <w:t xml:space="preserve">$$ LANGUAGE </w:t>
+      </w:r>
+      <w:proofErr w:type="spellStart"/>
+      <w:r>
+        <w:t>sql</w:t>
+      </w:r>
+      <w:proofErr w:type="spellEnd"/>
+      <w:r>
+        <w:t>;</w:t>
+      </w:r>
+    </w:p>
+    <w:p>
+      <w:pPr>
+        <w:pStyle w:val="Body"/>
+      </w:pPr>
+    </w:p>
+    <w:p>
+      <w:pPr>
+        <w:pStyle w:val="Body"/>
+      </w:pPr>
+      <w:r>
+        <w:t xml:space="preserve">CREATE FUNCTION </w:t>
+      </w:r>
+      <w:proofErr w:type="spellStart"/>
+      <w:r>
+        <w:t>user_number</w:t>
+      </w:r>
+      <w:proofErr w:type="spellEnd"/>
+      <w:r>
+        <w:t>()</w:t>
+      </w:r>
+    </w:p>
+    <w:p>
+      <w:pPr>
+        <w:pStyle w:val="Body"/>
+      </w:pPr>
+      <w:r>
+        <w:t>RETURNS BIGINT</w:t>
+      </w:r>
+    </w:p>
+    <w:p>
+      <w:pPr>
+        <w:pStyle w:val="Body"/>
+      </w:pPr>
+      <w:r>
+        <w:t>AS $$</w:t>
+      </w:r>
+    </w:p>
+    <w:p>
+      <w:pPr>
+        <w:pStyle w:val="Body"/>
+      </w:pPr>
+      <w:r>
+        <w:t xml:space="preserve">  SELECT COUNT(*) FROM "User"</w:t>
+      </w:r>
+    </w:p>
+    <w:p>
+      <w:pPr>
+        <w:pStyle w:val="Body"/>
+      </w:pPr>
+      <w:r>
+        <w:t xml:space="preserve">$$ LANGUAGE </w:t>
+      </w:r>
+      <w:proofErr w:type="spellStart"/>
+      <w:r>
+        <w:t>sql</w:t>
+      </w:r>
+      <w:proofErr w:type="spellEnd"/>
+      <w:r>
+        <w:t>;</w:t>
       </w:r>
     </w:p>
     <w:sectPr>

</xml_diff>